<commit_message>
questao 2 respondida em script.js e resultado.docx
</commit_message>
<xml_diff>
--- a/resultado.docx
+++ b/resultado.docx
@@ -320,6 +320,147 @@
           <w:szCs w:val="24"/>
         </w:rPr>
         <w:t>.</w:t>
+      </w:r>
+    </w:p>
+    <w:p>
+      <w:pPr>
+        <w:rPr>
+          <w:sz w:val="24"/>
+          <w:szCs w:val="24"/>
+        </w:rPr>
+      </w:pPr>
+    </w:p>
+    <w:p>
+      <w:pPr>
+        <w:rPr>
+          <w:b/>
+          <w:sz w:val="28"/>
+          <w:szCs w:val="28"/>
+        </w:rPr>
+      </w:pPr>
+      <w:r>
+        <w:rPr>
+          <w:b/>
+          <w:sz w:val="28"/>
+          <w:szCs w:val="28"/>
+        </w:rPr>
+        <w:t xml:space="preserve">2 - Como usar o operador % em </w:t>
+      </w:r>
+      <w:proofErr w:type="spellStart"/>
+      <w:r>
+        <w:rPr>
+          <w:b/>
+          <w:sz w:val="28"/>
+          <w:szCs w:val="28"/>
+        </w:rPr>
+        <w:t>JavaScript</w:t>
+      </w:r>
+      <w:proofErr w:type="spellEnd"/>
+      <w:r>
+        <w:rPr>
+          <w:b/>
+          <w:sz w:val="28"/>
+          <w:szCs w:val="28"/>
+        </w:rPr>
+        <w:t>? Exemplifique e demonstre a saída! (5 Pontos) Cole o print aqui</w:t>
+      </w:r>
+    </w:p>
+    <w:p>
+      <w:pPr>
+        <w:rPr>
+          <w:b/>
+          <w:sz w:val="28"/>
+          <w:szCs w:val="28"/>
+        </w:rPr>
+      </w:pPr>
+    </w:p>
+    <w:p>
+      <w:pPr>
+        <w:rPr>
+          <w:sz w:val="24"/>
+          <w:szCs w:val="24"/>
+        </w:rPr>
+      </w:pPr>
+      <w:r>
+        <w:rPr>
+          <w:sz w:val="24"/>
+          <w:szCs w:val="24"/>
+        </w:rPr>
+        <w:t xml:space="preserve">O operador % em </w:t>
+      </w:r>
+      <w:proofErr w:type="spellStart"/>
+      <w:r>
+        <w:rPr>
+          <w:sz w:val="24"/>
+          <w:szCs w:val="24"/>
+        </w:rPr>
+        <w:t>javascript</w:t>
+      </w:r>
+      <w:proofErr w:type="spellEnd"/>
+      <w:r>
+        <w:rPr>
+          <w:sz w:val="24"/>
+          <w:szCs w:val="24"/>
+        </w:rPr>
+        <w:t xml:space="preserve"> é conhecido como operador de módulo, O operador % é útil para realizar operações aritméticas que envolvem a repetição de um padrão, como por exemplo, para verificar se um número é divisível por outro ou para verificar se um número é par ou ímpar.</w:t>
+      </w:r>
+    </w:p>
+    <w:p>
+      <w:pPr>
+        <w:rPr>
+          <w:sz w:val="24"/>
+          <w:szCs w:val="24"/>
+        </w:rPr>
+      </w:pPr>
+    </w:p>
+    <w:p>
+      <w:pPr>
+        <w:rPr>
+          <w:sz w:val="24"/>
+          <w:szCs w:val="24"/>
+        </w:rPr>
+      </w:pPr>
+      <w:r>
+        <w:rPr>
+          <w:noProof/>
+          <w:sz w:val="24"/>
+          <w:szCs w:val="24"/>
+        </w:rPr>
+        <w:drawing>
+          <wp:inline distT="114300" distB="114300" distL="114300" distR="114300" wp14:anchorId="09BC5032" wp14:editId="185D3FEB">
+            <wp:extent cx="5731200" cy="1930400"/>
+            <wp:effectExtent l="0" t="0" r="0" b="0"/>
+            <wp:docPr id="1" name="image1.png" descr="Texto&#10;&#10;Descrição gerada automaticamente"/>
+            <wp:cNvGraphicFramePr/>
+            <a:graphic xmlns:a="http://schemas.openxmlformats.org/drawingml/2006/main">
+              <a:graphicData uri="http://schemas.openxmlformats.org/drawingml/2006/picture">
+                <pic:pic xmlns:pic="http://schemas.openxmlformats.org/drawingml/2006/picture">
+                  <pic:nvPicPr>
+                    <pic:cNvPr id="1" name="image1.png" descr="Texto&#10;&#10;Descrição gerada automaticamente"/>
+                    <pic:cNvPicPr preferRelativeResize="0"/>
+                  </pic:nvPicPr>
+                  <pic:blipFill>
+                    <a:blip r:embed="rId5"/>
+                    <a:srcRect/>
+                    <a:stretch>
+                      <a:fillRect/>
+                    </a:stretch>
+                  </pic:blipFill>
+                  <pic:spPr>
+                    <a:xfrm>
+                      <a:off x="0" y="0"/>
+                      <a:ext cx="5731200" cy="1930400"/>
+                    </a:xfrm>
+                    <a:prstGeom prst="rect">
+                      <a:avLst/>
+                    </a:prstGeom>
+                    <a:ln/>
+                  </pic:spPr>
+                </pic:pic>
+              </a:graphicData>
+            </a:graphic>
+          </wp:inline>
+        </w:drawing>
       </w:r>
     </w:p>
     <w:sectPr>

</xml_diff>

<commit_message>
questao 3 respondida em script.js e resultado.docx
</commit_message>
<xml_diff>
--- a/resultado.docx
+++ b/resultado.docx
@@ -450,6 +450,94 @@
                     <a:xfrm>
                       <a:off x="0" y="0"/>
                       <a:ext cx="5731200" cy="1930400"/>
+                    </a:xfrm>
+                    <a:prstGeom prst="rect">
+                      <a:avLst/>
+                    </a:prstGeom>
+                    <a:ln/>
+                  </pic:spPr>
+                </pic:pic>
+              </a:graphicData>
+            </a:graphic>
+          </wp:inline>
+        </w:drawing>
+      </w:r>
+    </w:p>
+    <w:p>
+      <w:pPr>
+        <w:rPr>
+          <w:b/>
+          <w:sz w:val="28"/>
+          <w:szCs w:val="28"/>
+        </w:rPr>
+      </w:pPr>
+      <w:r>
+        <w:rPr>
+          <w:b/>
+          <w:sz w:val="28"/>
+          <w:szCs w:val="28"/>
+        </w:rPr>
+        <w:lastRenderedPageBreak/>
+        <w:t xml:space="preserve">3 - Escreva um programa que calcula o índice de massa corporal (IMC) de uma pessoa e exibe uma mensagem indicando se ela está abaixo, no peso ideal ou acima do peso. Considere as seguintes faixas de IMC: abaixo de 18,5 (abaixo do peso), entre 18,5 e 24,9 (peso ideal) e acima de 24,9 (acima do peso). Exemplifique e demonstre a saída! (10 Pontos) </w:t>
+      </w:r>
+    </w:p>
+    <w:p>
+      <w:pPr>
+        <w:rPr>
+          <w:b/>
+          <w:sz w:val="28"/>
+          <w:szCs w:val="28"/>
+        </w:rPr>
+      </w:pPr>
+    </w:p>
+    <w:p>
+      <w:pPr>
+        <w:rPr>
+          <w:b/>
+          <w:sz w:val="28"/>
+          <w:szCs w:val="28"/>
+        </w:rPr>
+      </w:pPr>
+    </w:p>
+    <w:p>
+      <w:pPr>
+        <w:rPr>
+          <w:b/>
+          <w:sz w:val="28"/>
+          <w:szCs w:val="28"/>
+        </w:rPr>
+      </w:pPr>
+      <w:r>
+        <w:rPr>
+          <w:b/>
+          <w:noProof/>
+          <w:sz w:val="28"/>
+          <w:szCs w:val="28"/>
+        </w:rPr>
+        <w:drawing>
+          <wp:inline distT="114300" distB="114300" distL="114300" distR="114300" wp14:anchorId="4BEB23EA" wp14:editId="16CDB2EF">
+            <wp:extent cx="5731200" cy="2438400"/>
+            <wp:effectExtent l="0" t="0" r="0" b="0"/>
+            <wp:docPr id="2" name="image3.png" descr="Texto&#10;&#10;Descrição gerada automaticamente"/>
+            <wp:cNvGraphicFramePr/>
+            <a:graphic xmlns:a="http://schemas.openxmlformats.org/drawingml/2006/main">
+              <a:graphicData uri="http://schemas.openxmlformats.org/drawingml/2006/picture">
+                <pic:pic xmlns:pic="http://schemas.openxmlformats.org/drawingml/2006/picture">
+                  <pic:nvPicPr>
+                    <pic:cNvPr id="2" name="image3.png" descr="Texto&#10;&#10;Descrição gerada automaticamente"/>
+                    <pic:cNvPicPr preferRelativeResize="0"/>
+                  </pic:nvPicPr>
+                  <pic:blipFill>
+                    <a:blip r:embed="rId6"/>
+                    <a:srcRect/>
+                    <a:stretch>
+                      <a:fillRect/>
+                    </a:stretch>
+                  </pic:blipFill>
+                  <pic:spPr>
+                    <a:xfrm>
+                      <a:off x="0" y="0"/>
+                      <a:ext cx="5731200" cy="2438400"/>
                     </a:xfrm>
                     <a:prstGeom prst="rect">
                       <a:avLst/>

</xml_diff>

<commit_message>
Perguntas 4 e 5 + ajuste word
</commit_message>
<xml_diff>
--- a/resultado.docx
+++ b/resultado.docx
@@ -1,6 +1,6 @@
 
 <file path=word/document.xml><?xml version="1.0" encoding="utf-8"?>
-<w:document xmlns:wpc="http://schemas.microsoft.com/office/word/2010/wordprocessingCanvas" xmlns:cx="http://schemas.microsoft.com/office/drawing/2014/chartex" xmlns:cx1="http://schemas.microsoft.com/office/drawing/2015/9/8/chartex" xmlns:cx2="http://schemas.microsoft.com/office/drawing/2015/10/21/chartex" xmlns:cx3="http://schemas.microsoft.com/office/drawing/2016/5/9/chartex" xmlns:cx4="http://schemas.microsoft.com/office/drawing/2016/5/10/chartex" xmlns:cx5="http://schemas.microsoft.com/office/drawing/2016/5/11/chartex" xmlns:cx6="http://schemas.microsoft.com/office/drawing/2016/5/12/chartex" xmlns:cx7="http://schemas.microsoft.com/office/drawing/2016/5/13/chartex" xmlns:cx8="http://schemas.microsoft.com/office/drawing/2016/5/14/chartex" xmlns:mc="http://schemas.openxmlformats.org/markup-compatibility/2006" xmlns:aink="http://schemas.microsoft.com/office/drawing/2016/ink" xmlns:am3d="http://schemas.microsoft.com/office/drawing/2017/model3d" xmlns:o="urn:schemas-microsoft-com:office:office" xmlns:oel="http://schemas.microsoft.com/office/2019/extlst" xmlns:r="http://schemas.openxmlformats.org/officeDocument/2006/relationships" xmlns:m="http://schemas.openxmlformats.org/officeDocument/2006/math" xmlns:v="urn:schemas-microsoft-com:vml" xmlns:wp14="http://schemas.microsoft.com/office/word/2010/wordprocessingDrawing" xmlns:wp="http://schemas.openxmlformats.org/drawingml/2006/wordprocessingDrawing" xmlns:w10="urn:schemas-microsoft-com:office:word" xmlns:w="http://schemas.openxmlformats.org/wordprocessingml/2006/main" xmlns:w14="http://schemas.microsoft.com/office/word/2010/wordml" xmlns:w15="http://schemas.microsoft.com/office/word/2012/wordml" xmlns:w16cex="http://schemas.microsoft.com/office/word/2018/wordml/cex" xmlns:w16cid="http://schemas.microsoft.com/office/word/2016/wordml/cid" xmlns:w16="http://schemas.microsoft.com/office/word/2018/wordml" xmlns:w16sdtdh="http://schemas.microsoft.com/office/word/2020/wordml/sdtdatahash" xmlns:w16se="http://schemas.microsoft.com/office/word/2015/wordml/symex" xmlns:wpg="http://schemas.microsoft.com/office/word/2010/wordprocessingGroup" xmlns:wpi="http://schemas.microsoft.com/office/word/2010/wordprocessingInk" xmlns:wne="http://schemas.microsoft.com/office/word/2006/wordml" xmlns:wps="http://schemas.microsoft.com/office/word/2010/wordprocessingShape" mc:Ignorable="w14 w15 w16se w16cid w16 w16cex w16sdtdh wp14">
+<w:document xmlns:wpc="http://schemas.microsoft.com/office/word/2010/wordprocessingCanvas" xmlns:cx="http://schemas.microsoft.com/office/drawing/2014/chartex" xmlns:cx1="http://schemas.microsoft.com/office/drawing/2015/9/8/chartex" xmlns:cx2="http://schemas.microsoft.com/office/drawing/2015/10/21/chartex" xmlns:cx3="http://schemas.microsoft.com/office/drawing/2016/5/9/chartex" xmlns:cx4="http://schemas.microsoft.com/office/drawing/2016/5/10/chartex" xmlns:cx5="http://schemas.microsoft.com/office/drawing/2016/5/11/chartex" xmlns:cx6="http://schemas.microsoft.com/office/drawing/2016/5/12/chartex" xmlns:cx7="http://schemas.microsoft.com/office/drawing/2016/5/13/chartex" xmlns:cx8="http://schemas.microsoft.com/office/drawing/2016/5/14/chartex" xmlns:mc="http://schemas.openxmlformats.org/markup-compatibility/2006" xmlns:aink="http://schemas.microsoft.com/office/drawing/2016/ink" xmlns:am3d="http://schemas.microsoft.com/office/drawing/2017/model3d" xmlns:o="urn:schemas-microsoft-com:office:office" xmlns:oel="http://schemas.microsoft.com/office/2019/extlst" xmlns:r="http://schemas.openxmlformats.org/officeDocument/2006/relationships" xmlns:m="http://schemas.openxmlformats.org/officeDocument/2006/math" xmlns:v="urn:schemas-microsoft-com:vml" xmlns:wp14="http://schemas.microsoft.com/office/word/2010/wordprocessingDrawing" xmlns:wp="http://schemas.openxmlformats.org/drawingml/2006/wordprocessingDrawing" xmlns:w10="urn:schemas-microsoft-com:office:word" xmlns:w="http://schemas.openxmlformats.org/wordprocessingml/2006/main" xmlns:w14="http://schemas.microsoft.com/office/word/2010/wordml" xmlns:w15="http://schemas.microsoft.com/office/word/2012/wordml" xmlns:w16cex="http://schemas.microsoft.com/office/word/2018/wordml/cex" xmlns:w16cid="http://schemas.microsoft.com/office/word/2016/wordml/cid" xmlns:w16="http://schemas.microsoft.com/office/word/2018/wordml" xmlns:w16du="http://schemas.microsoft.com/office/word/2023/wordml/word16du" xmlns:w16sdtdh="http://schemas.microsoft.com/office/word/2020/wordml/sdtdatahash" xmlns:w16se="http://schemas.microsoft.com/office/word/2015/wordml/symex" xmlns:wpg="http://schemas.microsoft.com/office/word/2010/wordprocessingGroup" xmlns:wpi="http://schemas.microsoft.com/office/word/2010/wordprocessingInk" xmlns:wne="http://schemas.microsoft.com/office/word/2006/wordml" xmlns:wps="http://schemas.microsoft.com/office/word/2010/wordprocessingShape" mc:Ignorable="w14 w15 w16se w16cid w16 w16cex w16sdtdh wp14">
   <w:body>
     <w:p>
       <w:pPr>
@@ -175,43 +175,7 @@
           <w:sz w:val="28"/>
           <w:szCs w:val="28"/>
         </w:rPr>
-        <w:t xml:space="preserve">1 - Como declarar uma variável com valor </w:t>
-      </w:r>
-      <w:proofErr w:type="spellStart"/>
-      <w:r>
-        <w:rPr>
-          <w:b/>
-          <w:sz w:val="28"/>
-          <w:szCs w:val="28"/>
-        </w:rPr>
-        <w:t>undefined</w:t>
-      </w:r>
-      <w:proofErr w:type="spellEnd"/>
-      <w:r>
-        <w:rPr>
-          <w:b/>
-          <w:sz w:val="28"/>
-          <w:szCs w:val="28"/>
-        </w:rPr>
-        <w:t xml:space="preserve"> em </w:t>
-      </w:r>
-      <w:proofErr w:type="spellStart"/>
-      <w:r>
-        <w:rPr>
-          <w:b/>
-          <w:sz w:val="28"/>
-          <w:szCs w:val="28"/>
-        </w:rPr>
-        <w:t>JavaScript</w:t>
-      </w:r>
-      <w:proofErr w:type="spellEnd"/>
-      <w:r>
-        <w:rPr>
-          <w:b/>
-          <w:sz w:val="28"/>
-          <w:szCs w:val="28"/>
-        </w:rPr>
-        <w:t>? Exemplifique e demonstre a saída do valor da variável! (5 Pontos)</w:t>
+        <w:t>1 - Como declarar uma variável com valor undefined em JavaScript? Exemplifique e demonstre a saída do valor da variável! (5 Pontos)</w:t>
       </w:r>
     </w:p>
     <w:p>
@@ -239,8 +203,8 @@
           <w:szCs w:val="28"/>
         </w:rPr>
         <w:drawing>
-          <wp:inline distT="114300" distB="114300" distL="114300" distR="114300" wp14:anchorId="67EBDDD2" wp14:editId="5EA9B14E">
-            <wp:extent cx="5731200" cy="914400"/>
+          <wp:inline distT="114300" distB="114300" distL="114300" distR="114300" wp14:anchorId="67EBDDD2" wp14:editId="26972DE6">
+            <wp:extent cx="4991100" cy="2141220"/>
             <wp:effectExtent l="0" t="0" r="0" b="0"/>
             <wp:docPr id="11" name="image5.png"/>
             <wp:cNvGraphicFramePr/>
@@ -248,12 +212,17 @@
               <a:graphicData uri="http://schemas.openxmlformats.org/drawingml/2006/picture">
                 <pic:pic xmlns:pic="http://schemas.openxmlformats.org/drawingml/2006/picture">
                   <pic:nvPicPr>
-                    <pic:cNvPr id="0" name="image5.png"/>
+                    <pic:cNvPr id="11" name="image5.png"/>
                     <pic:cNvPicPr preferRelativeResize="0"/>
                   </pic:nvPicPr>
                   <pic:blipFill>
-                    <a:blip r:embed="rId4"/>
-                    <a:srcRect/>
+                    <a:blip r:embed="rId4">
+                      <a:extLst>
+                        <a:ext uri="{28A0092B-C50C-407E-A947-70E740481C1C}">
+                          <a14:useLocalDpi xmlns:a14="http://schemas.microsoft.com/office/drawing/2010/main" val="0"/>
+                        </a:ext>
+                      </a:extLst>
+                    </a:blip>
                     <a:stretch>
                       <a:fillRect/>
                     </a:stretch>
@@ -261,7 +230,7 @@
                   <pic:spPr>
                     <a:xfrm>
                       <a:off x="0" y="0"/>
-                      <a:ext cx="5731200" cy="914400"/>
+                      <a:ext cx="4991240" cy="2141280"/>
                     </a:xfrm>
                     <a:prstGeom prst="rect">
                       <a:avLst/>
@@ -296,113 +265,21 @@
           <w:sz w:val="24"/>
           <w:szCs w:val="24"/>
         </w:rPr>
-        <w:t xml:space="preserve">Definindo o valor como </w:t>
-      </w:r>
-      <w:proofErr w:type="spellStart"/>
+        <w:t>Definindo o valor como undefined para a variável, Isso significa que a variável foi declarada, mas não possui nenhum val</w:t>
+      </w:r>
       <w:r>
         <w:rPr>
           <w:sz w:val="24"/>
           <w:szCs w:val="24"/>
         </w:rPr>
-        <w:t>undefined</w:t>
-      </w:r>
-      <w:proofErr w:type="spellEnd"/>
+        <w:t>or atribuído a ela</w:t>
+      </w:r>
       <w:r>
         <w:rPr>
           <w:sz w:val="24"/>
           <w:szCs w:val="24"/>
         </w:rPr>
-        <w:t xml:space="preserve"> para a variável, Isso significa que a variável foi declarada, mas não possui nenhum valor atribuído a ela</w:t>
-      </w:r>
-      <w:r>
-        <w:rPr>
-          <w:sz w:val="24"/>
-          <w:szCs w:val="24"/>
-        </w:rPr>
         <w:t>.</w:t>
-      </w:r>
-    </w:p>
-    <w:p>
-      <w:pPr>
-        <w:rPr>
-          <w:sz w:val="24"/>
-          <w:szCs w:val="24"/>
-        </w:rPr>
-      </w:pPr>
-    </w:p>
-    <w:p>
-      <w:pPr>
-        <w:rPr>
-          <w:b/>
-          <w:sz w:val="28"/>
-          <w:szCs w:val="28"/>
-        </w:rPr>
-      </w:pPr>
-      <w:r>
-        <w:rPr>
-          <w:b/>
-          <w:sz w:val="28"/>
-          <w:szCs w:val="28"/>
-        </w:rPr>
-        <w:t xml:space="preserve">2 - Como usar o operador % em </w:t>
-      </w:r>
-      <w:proofErr w:type="spellStart"/>
-      <w:r>
-        <w:rPr>
-          <w:b/>
-          <w:sz w:val="28"/>
-          <w:szCs w:val="28"/>
-        </w:rPr>
-        <w:t>JavaScript</w:t>
-      </w:r>
-      <w:proofErr w:type="spellEnd"/>
-      <w:r>
-        <w:rPr>
-          <w:b/>
-          <w:sz w:val="28"/>
-          <w:szCs w:val="28"/>
-        </w:rPr>
-        <w:t>? Exemplifique e demonstre a saída! (5 Pontos) Cole o print aqui</w:t>
-      </w:r>
-    </w:p>
-    <w:p>
-      <w:pPr>
-        <w:rPr>
-          <w:b/>
-          <w:sz w:val="28"/>
-          <w:szCs w:val="28"/>
-        </w:rPr>
-      </w:pPr>
-    </w:p>
-    <w:p>
-      <w:pPr>
-        <w:rPr>
-          <w:sz w:val="24"/>
-          <w:szCs w:val="24"/>
-        </w:rPr>
-      </w:pPr>
-      <w:r>
-        <w:rPr>
-          <w:sz w:val="24"/>
-          <w:szCs w:val="24"/>
-        </w:rPr>
-        <w:t xml:space="preserve">O operador % em </w:t>
-      </w:r>
-      <w:proofErr w:type="spellStart"/>
-      <w:r>
-        <w:rPr>
-          <w:sz w:val="24"/>
-          <w:szCs w:val="24"/>
-        </w:rPr>
-        <w:t>javascript</w:t>
-      </w:r>
-      <w:proofErr w:type="spellEnd"/>
-      <w:r>
-        <w:rPr>
-          <w:sz w:val="24"/>
-          <w:szCs w:val="24"/>
-        </w:rPr>
-        <w:t xml:space="preserve"> é conhecido como operador de módulo, O operador % é útil para realizar operações aritméticas que envolvem a repetição de um padrão, como por exemplo, para verificar se um número é divisível por outro ou para verificar se um número é par ou ímpar.</w:t>
       </w:r>
     </w:p>
     <w:p>
@@ -427,21 +304,28 @@
           <w:szCs w:val="24"/>
         </w:rPr>
         <w:drawing>
-          <wp:inline distT="114300" distB="114300" distL="114300" distR="114300" wp14:anchorId="09BC5032" wp14:editId="185D3FEB">
-            <wp:extent cx="5731200" cy="1930400"/>
-            <wp:effectExtent l="0" t="0" r="0" b="0"/>
-            <wp:docPr id="1" name="image1.png" descr="Texto&#10;&#10;Descrição gerada automaticamente"/>
-            <wp:cNvGraphicFramePr/>
+          <wp:inline distT="0" distB="0" distL="0" distR="0" wp14:anchorId="73710458" wp14:editId="4E414335">
+            <wp:extent cx="3613543" cy="1234440"/>
+            <wp:effectExtent l="152400" t="114300" r="139700" b="156210"/>
+            <wp:docPr id="550954090" name="Imagem 1" descr="Uma imagem contendo Forma&#10;&#10;Descrição gerada automaticamente"/>
+            <wp:cNvGraphicFramePr>
+              <a:graphicFrameLocks xmlns:a="http://schemas.openxmlformats.org/drawingml/2006/main" noChangeAspect="1"/>
+            </wp:cNvGraphicFramePr>
             <a:graphic xmlns:a="http://schemas.openxmlformats.org/drawingml/2006/main">
               <a:graphicData uri="http://schemas.openxmlformats.org/drawingml/2006/picture">
                 <pic:pic xmlns:pic="http://schemas.openxmlformats.org/drawingml/2006/picture">
                   <pic:nvPicPr>
-                    <pic:cNvPr id="1" name="image1.png" descr="Texto&#10;&#10;Descrição gerada automaticamente"/>
-                    <pic:cNvPicPr preferRelativeResize="0"/>
+                    <pic:cNvPr id="550954090" name="Imagem 1" descr="Uma imagem contendo Forma&#10;&#10;Descrição gerada automaticamente"/>
+                    <pic:cNvPicPr/>
                   </pic:nvPicPr>
                   <pic:blipFill>
-                    <a:blip r:embed="rId5"/>
-                    <a:srcRect/>
+                    <a:blip r:embed="rId5">
+                      <a:extLst>
+                        <a:ext uri="{28A0092B-C50C-407E-A947-70E740481C1C}">
+                          <a14:useLocalDpi xmlns:a14="http://schemas.microsoft.com/office/drawing/2010/main" val="0"/>
+                        </a:ext>
+                      </a:extLst>
+                    </a:blip>
                     <a:stretch>
                       <a:fillRect/>
                     </a:stretch>
@@ -449,7 +333,173 @@
                   <pic:spPr>
                     <a:xfrm>
                       <a:off x="0" y="0"/>
-                      <a:ext cx="5731200" cy="1930400"/>
+                      <a:ext cx="3619115" cy="1236343"/>
+                    </a:xfrm>
+                    <a:prstGeom prst="rect">
+                      <a:avLst/>
+                    </a:prstGeom>
+                    <a:solidFill>
+                      <a:srgbClr val="FFFFFF">
+                        <a:shade val="85000"/>
+                      </a:srgbClr>
+                    </a:solidFill>
+                    <a:ln w="88900" cap="sq">
+                      <a:solidFill>
+                        <a:srgbClr val="FFFFFF"/>
+                      </a:solidFill>
+                      <a:miter lim="800000"/>
+                    </a:ln>
+                    <a:effectLst>
+                      <a:outerShdw blurRad="55000" dist="18000" dir="5400000" algn="tl" rotWithShape="0">
+                        <a:srgbClr val="000000">
+                          <a:alpha val="40000"/>
+                        </a:srgbClr>
+                      </a:outerShdw>
+                    </a:effectLst>
+                    <a:scene3d>
+                      <a:camera prst="orthographicFront"/>
+                      <a:lightRig rig="twoPt" dir="t">
+                        <a:rot lat="0" lon="0" rev="7200000"/>
+                      </a:lightRig>
+                    </a:scene3d>
+                    <a:sp3d>
+                      <a:bevelT w="25400" h="19050"/>
+                      <a:contourClr>
+                        <a:srgbClr val="FFFFFF"/>
+                      </a:contourClr>
+                    </a:sp3d>
+                  </pic:spPr>
+                </pic:pic>
+              </a:graphicData>
+            </a:graphic>
+          </wp:inline>
+        </w:drawing>
+      </w:r>
+    </w:p>
+    <w:p>
+      <w:pPr>
+        <w:rPr>
+          <w:sz w:val="24"/>
+          <w:szCs w:val="24"/>
+        </w:rPr>
+      </w:pPr>
+    </w:p>
+    <w:p>
+      <w:pPr>
+        <w:rPr>
+          <w:sz w:val="24"/>
+          <w:szCs w:val="24"/>
+        </w:rPr>
+      </w:pPr>
+    </w:p>
+    <w:p>
+      <w:pPr>
+        <w:rPr>
+          <w:sz w:val="24"/>
+          <w:szCs w:val="24"/>
+        </w:rPr>
+      </w:pPr>
+    </w:p>
+    <w:p>
+      <w:pPr>
+        <w:rPr>
+          <w:sz w:val="24"/>
+          <w:szCs w:val="24"/>
+        </w:rPr>
+      </w:pPr>
+    </w:p>
+    <w:p>
+      <w:pPr>
+        <w:rPr>
+          <w:b/>
+          <w:sz w:val="28"/>
+          <w:szCs w:val="28"/>
+        </w:rPr>
+      </w:pPr>
+      <w:r>
+        <w:rPr>
+          <w:b/>
+          <w:sz w:val="28"/>
+          <w:szCs w:val="28"/>
+        </w:rPr>
+        <w:lastRenderedPageBreak/>
+        <w:t>2 - Como usar o operador % em JavaScript? Exemplifique e demonstre a saída! (5 Pontos) Cole o print aqui</w:t>
+      </w:r>
+    </w:p>
+    <w:p>
+      <w:pPr>
+        <w:rPr>
+          <w:b/>
+          <w:sz w:val="28"/>
+          <w:szCs w:val="28"/>
+        </w:rPr>
+      </w:pPr>
+    </w:p>
+    <w:p>
+      <w:pPr>
+        <w:rPr>
+          <w:sz w:val="24"/>
+          <w:szCs w:val="24"/>
+        </w:rPr>
+      </w:pPr>
+      <w:r>
+        <w:rPr>
+          <w:sz w:val="24"/>
+          <w:szCs w:val="24"/>
+        </w:rPr>
+        <w:t>O operador % em javascript é conhecido como operador de módulo, O operador % é útil para realizar operações aritméticas que envolvem a repetição de um padrão, como por exemplo, para verificar se um número é divisível por outro ou para verificar se um número é par ou ímpar.</w:t>
+      </w:r>
+    </w:p>
+    <w:p>
+      <w:pPr>
+        <w:rPr>
+          <w:sz w:val="24"/>
+          <w:szCs w:val="24"/>
+        </w:rPr>
+      </w:pPr>
+    </w:p>
+    <w:p>
+      <w:pPr>
+        <w:rPr>
+          <w:sz w:val="24"/>
+          <w:szCs w:val="24"/>
+        </w:rPr>
+      </w:pPr>
+      <w:r>
+        <w:rPr>
+          <w:noProof/>
+          <w:sz w:val="24"/>
+          <w:szCs w:val="24"/>
+        </w:rPr>
+        <w:drawing>
+          <wp:inline distT="114300" distB="114300" distL="114300" distR="114300" wp14:anchorId="09BC5032" wp14:editId="64C18350">
+            <wp:extent cx="5334000" cy="2499360"/>
+            <wp:effectExtent l="0" t="0" r="0" b="0"/>
+            <wp:docPr id="1" name="image1.png"/>
+            <wp:cNvGraphicFramePr/>
+            <a:graphic xmlns:a="http://schemas.openxmlformats.org/drawingml/2006/main">
+              <a:graphicData uri="http://schemas.openxmlformats.org/drawingml/2006/picture">
+                <pic:pic xmlns:pic="http://schemas.openxmlformats.org/drawingml/2006/picture">
+                  <pic:nvPicPr>
+                    <pic:cNvPr id="1" name="image1.png"/>
+                    <pic:cNvPicPr preferRelativeResize="0"/>
+                  </pic:nvPicPr>
+                  <pic:blipFill>
+                    <a:blip r:embed="rId6">
+                      <a:extLst>
+                        <a:ext uri="{28A0092B-C50C-407E-A947-70E740481C1C}">
+                          <a14:useLocalDpi xmlns:a14="http://schemas.microsoft.com/office/drawing/2010/main" val="0"/>
+                        </a:ext>
+                      </a:extLst>
+                    </a:blip>
+                    <a:stretch>
+                      <a:fillRect/>
+                    </a:stretch>
+                  </pic:blipFill>
+                  <pic:spPr>
+                    <a:xfrm>
+                      <a:off x="0" y="0"/>
+                      <a:ext cx="5334443" cy="2499568"/>
                     </a:xfrm>
                     <a:prstGeom prst="rect">
                       <a:avLst/>
@@ -471,24 +521,6 @@
           <w:szCs w:val="28"/>
         </w:rPr>
       </w:pPr>
-      <w:r>
-        <w:rPr>
-          <w:b/>
-          <w:sz w:val="28"/>
-          <w:szCs w:val="28"/>
-        </w:rPr>
-        <w:lastRenderedPageBreak/>
-        <w:t xml:space="preserve">3 - Escreva um programa que calcula o índice de massa corporal (IMC) de uma pessoa e exibe uma mensagem indicando se ela está abaixo, no peso ideal ou acima do peso. Considere as seguintes faixas de IMC: abaixo de 18,5 (abaixo do peso), entre 18,5 e 24,9 (peso ideal) e acima de 24,9 (acima do peso). Exemplifique e demonstre a saída! (10 Pontos) </w:t>
-      </w:r>
-    </w:p>
-    <w:p>
-      <w:pPr>
-        <w:rPr>
-          <w:b/>
-          <w:sz w:val="28"/>
-          <w:szCs w:val="28"/>
-        </w:rPr>
-      </w:pPr>
     </w:p>
     <w:p>
       <w:pPr>
@@ -515,21 +547,28 @@
           <w:szCs w:val="28"/>
         </w:rPr>
         <w:drawing>
-          <wp:inline distT="114300" distB="114300" distL="114300" distR="114300" wp14:anchorId="4BEB23EA" wp14:editId="16CDB2EF">
-            <wp:extent cx="5731200" cy="2438400"/>
-            <wp:effectExtent l="0" t="0" r="0" b="0"/>
-            <wp:docPr id="2" name="image3.png" descr="Texto&#10;&#10;Descrição gerada automaticamente"/>
-            <wp:cNvGraphicFramePr/>
+          <wp:inline distT="0" distB="0" distL="0" distR="0" wp14:anchorId="30A79EF8" wp14:editId="574E2544">
+            <wp:extent cx="3934870" cy="1325880"/>
+            <wp:effectExtent l="133350" t="114300" r="142240" b="140970"/>
+            <wp:docPr id="1271506060" name="Imagem 2" descr="Texto&#10;&#10;Descrição gerada automaticamente"/>
+            <wp:cNvGraphicFramePr>
+              <a:graphicFrameLocks xmlns:a="http://schemas.openxmlformats.org/drawingml/2006/main" noChangeAspect="1"/>
+            </wp:cNvGraphicFramePr>
             <a:graphic xmlns:a="http://schemas.openxmlformats.org/drawingml/2006/main">
               <a:graphicData uri="http://schemas.openxmlformats.org/drawingml/2006/picture">
                 <pic:pic xmlns:pic="http://schemas.openxmlformats.org/drawingml/2006/picture">
                   <pic:nvPicPr>
-                    <pic:cNvPr id="2" name="image3.png" descr="Texto&#10;&#10;Descrição gerada automaticamente"/>
-                    <pic:cNvPicPr preferRelativeResize="0"/>
+                    <pic:cNvPr id="1271506060" name="Imagem 2" descr="Texto&#10;&#10;Descrição gerada automaticamente"/>
+                    <pic:cNvPicPr/>
                   </pic:nvPicPr>
                   <pic:blipFill>
-                    <a:blip r:embed="rId6"/>
-                    <a:srcRect/>
+                    <a:blip r:embed="rId7">
+                      <a:extLst>
+                        <a:ext uri="{28A0092B-C50C-407E-A947-70E740481C1C}">
+                          <a14:useLocalDpi xmlns:a14="http://schemas.microsoft.com/office/drawing/2010/main" val="0"/>
+                        </a:ext>
+                      </a:extLst>
+                    </a:blip>
                     <a:stretch>
                       <a:fillRect/>
                     </a:stretch>
@@ -537,12 +576,1079 @@
                   <pic:spPr>
                     <a:xfrm>
                       <a:off x="0" y="0"/>
-                      <a:ext cx="5731200" cy="2438400"/>
+                      <a:ext cx="3941851" cy="1328232"/>
+                    </a:xfrm>
+                    <a:prstGeom prst="rect">
+                      <a:avLst/>
+                    </a:prstGeom>
+                    <a:solidFill>
+                      <a:srgbClr val="FFFFFF">
+                        <a:shade val="85000"/>
+                      </a:srgbClr>
+                    </a:solidFill>
+                    <a:ln w="88900" cap="sq">
+                      <a:solidFill>
+                        <a:srgbClr val="FFFFFF"/>
+                      </a:solidFill>
+                      <a:miter lim="800000"/>
+                    </a:ln>
+                    <a:effectLst>
+                      <a:outerShdw blurRad="55000" dist="18000" dir="5400000" algn="tl" rotWithShape="0">
+                        <a:srgbClr val="000000">
+                          <a:alpha val="40000"/>
+                        </a:srgbClr>
+                      </a:outerShdw>
+                    </a:effectLst>
+                    <a:scene3d>
+                      <a:camera prst="orthographicFront"/>
+                      <a:lightRig rig="twoPt" dir="t">
+                        <a:rot lat="0" lon="0" rev="7200000"/>
+                      </a:lightRig>
+                    </a:scene3d>
+                    <a:sp3d>
+                      <a:bevelT w="25400" h="19050"/>
+                      <a:contourClr>
+                        <a:srgbClr val="FFFFFF"/>
+                      </a:contourClr>
+                    </a:sp3d>
+                  </pic:spPr>
+                </pic:pic>
+              </a:graphicData>
+            </a:graphic>
+          </wp:inline>
+        </w:drawing>
+      </w:r>
+    </w:p>
+    <w:p>
+      <w:pPr>
+        <w:rPr>
+          <w:b/>
+          <w:sz w:val="28"/>
+          <w:szCs w:val="28"/>
+        </w:rPr>
+      </w:pPr>
+    </w:p>
+    <w:p>
+      <w:pPr>
+        <w:rPr>
+          <w:b/>
+          <w:sz w:val="28"/>
+          <w:szCs w:val="28"/>
+        </w:rPr>
+      </w:pPr>
+    </w:p>
+    <w:p>
+      <w:pPr>
+        <w:rPr>
+          <w:b/>
+          <w:sz w:val="28"/>
+          <w:szCs w:val="28"/>
+        </w:rPr>
+      </w:pPr>
+    </w:p>
+    <w:p>
+      <w:pPr>
+        <w:rPr>
+          <w:b/>
+          <w:sz w:val="28"/>
+          <w:szCs w:val="28"/>
+        </w:rPr>
+      </w:pPr>
+    </w:p>
+    <w:p>
+      <w:pPr>
+        <w:rPr>
+          <w:b/>
+          <w:sz w:val="28"/>
+          <w:szCs w:val="28"/>
+        </w:rPr>
+      </w:pPr>
+    </w:p>
+    <w:p>
+      <w:pPr>
+        <w:rPr>
+          <w:b/>
+          <w:sz w:val="28"/>
+          <w:szCs w:val="28"/>
+        </w:rPr>
+      </w:pPr>
+    </w:p>
+    <w:p>
+      <w:pPr>
+        <w:rPr>
+          <w:b/>
+          <w:sz w:val="28"/>
+          <w:szCs w:val="28"/>
+        </w:rPr>
+      </w:pPr>
+    </w:p>
+    <w:p>
+      <w:pPr>
+        <w:rPr>
+          <w:b/>
+          <w:sz w:val="28"/>
+          <w:szCs w:val="28"/>
+        </w:rPr>
+      </w:pPr>
+    </w:p>
+    <w:p>
+      <w:pPr>
+        <w:rPr>
+          <w:b/>
+          <w:sz w:val="28"/>
+          <w:szCs w:val="28"/>
+        </w:rPr>
+      </w:pPr>
+    </w:p>
+    <w:p>
+      <w:pPr>
+        <w:rPr>
+          <w:b/>
+          <w:sz w:val="28"/>
+          <w:szCs w:val="28"/>
+        </w:rPr>
+      </w:pPr>
+    </w:p>
+    <w:p>
+      <w:pPr>
+        <w:rPr>
+          <w:b/>
+          <w:sz w:val="28"/>
+          <w:szCs w:val="28"/>
+        </w:rPr>
+      </w:pPr>
+      <w:r>
+        <w:rPr>
+          <w:b/>
+          <w:sz w:val="28"/>
+          <w:szCs w:val="28"/>
+        </w:rPr>
+        <w:lastRenderedPageBreak/>
+        <w:t xml:space="preserve">3 - Escreva um programa que calcula o índice de massa corporal (IMC) de uma pessoa e exibe uma mensagem indicando se ela está abaixo, no peso ideal ou acima do peso. Considere as seguintes faixas de IMC: abaixo de 18,5 (abaixo do peso), entre 18,5 e 24,9 (peso ideal) e acima de 24,9 (acima do peso). Exemplifique e demonstre a saída! (10 Pontos) </w:t>
+      </w:r>
+    </w:p>
+    <w:p>
+      <w:pPr>
+        <w:rPr>
+          <w:b/>
+          <w:sz w:val="28"/>
+          <w:szCs w:val="28"/>
+        </w:rPr>
+      </w:pPr>
+    </w:p>
+    <w:p>
+      <w:pPr>
+        <w:rPr>
+          <w:b/>
+          <w:sz w:val="28"/>
+          <w:szCs w:val="28"/>
+        </w:rPr>
+      </w:pPr>
+    </w:p>
+    <w:p>
+      <w:pPr>
+        <w:rPr>
+          <w:b/>
+          <w:noProof/>
+          <w:sz w:val="28"/>
+          <w:szCs w:val="28"/>
+        </w:rPr>
+      </w:pPr>
+      <w:r>
+        <w:rPr>
+          <w:b/>
+          <w:noProof/>
+          <w:sz w:val="28"/>
+          <w:szCs w:val="28"/>
+        </w:rPr>
+        <w:drawing>
+          <wp:inline distT="114300" distB="114300" distL="114300" distR="114300" wp14:anchorId="4BEB23EA" wp14:editId="5B174280">
+            <wp:extent cx="5844540" cy="2682240"/>
+            <wp:effectExtent l="0" t="0" r="3810" b="3810"/>
+            <wp:docPr id="2" name="image3.png"/>
+            <wp:cNvGraphicFramePr/>
+            <a:graphic xmlns:a="http://schemas.openxmlformats.org/drawingml/2006/main">
+              <a:graphicData uri="http://schemas.openxmlformats.org/drawingml/2006/picture">
+                <pic:pic xmlns:pic="http://schemas.openxmlformats.org/drawingml/2006/picture">
+                  <pic:nvPicPr>
+                    <pic:cNvPr id="2" name="image3.png"/>
+                    <pic:cNvPicPr preferRelativeResize="0"/>
+                  </pic:nvPicPr>
+                  <pic:blipFill>
+                    <a:blip r:embed="rId8">
+                      <a:extLst>
+                        <a:ext uri="{28A0092B-C50C-407E-A947-70E740481C1C}">
+                          <a14:useLocalDpi xmlns:a14="http://schemas.microsoft.com/office/drawing/2010/main" val="0"/>
+                        </a:ext>
+                      </a:extLst>
+                    </a:blip>
+                    <a:stretch>
+                      <a:fillRect/>
+                    </a:stretch>
+                  </pic:blipFill>
+                  <pic:spPr>
+                    <a:xfrm>
+                      <a:off x="0" y="0"/>
+                      <a:ext cx="5845080" cy="2682488"/>
                     </a:xfrm>
                     <a:prstGeom prst="rect">
                       <a:avLst/>
                     </a:prstGeom>
                     <a:ln/>
+                  </pic:spPr>
+                </pic:pic>
+              </a:graphicData>
+            </a:graphic>
+          </wp:inline>
+        </w:drawing>
+      </w:r>
+    </w:p>
+    <w:p>
+      <w:pPr>
+        <w:rPr>
+          <w:sz w:val="28"/>
+          <w:szCs w:val="28"/>
+        </w:rPr>
+      </w:pPr>
+    </w:p>
+    <w:p>
+      <w:pPr>
+        <w:rPr>
+          <w:b/>
+          <w:noProof/>
+          <w:sz w:val="28"/>
+          <w:szCs w:val="28"/>
+        </w:rPr>
+      </w:pPr>
+    </w:p>
+    <w:p>
+      <w:pPr>
+        <w:rPr>
+          <w:noProof/>
+          <w:sz w:val="28"/>
+          <w:szCs w:val="28"/>
+        </w:rPr>
+      </w:pPr>
+      <w:r>
+        <w:rPr>
+          <w:noProof/>
+          <w:sz w:val="28"/>
+          <w:szCs w:val="28"/>
+        </w:rPr>
+        <w:drawing>
+          <wp:inline distT="0" distB="0" distL="0" distR="0" wp14:anchorId="2736C61C" wp14:editId="50C99770">
+            <wp:extent cx="5288107" cy="1181100"/>
+            <wp:effectExtent l="133350" t="114300" r="141605" b="171450"/>
+            <wp:docPr id="655943252" name="Imagem 3" descr="Interface gráfica do usuário&#10;&#10;Descrição gerada automaticamente com confiança baixa"/>
+            <wp:cNvGraphicFramePr>
+              <a:graphicFrameLocks xmlns:a="http://schemas.openxmlformats.org/drawingml/2006/main" noChangeAspect="1"/>
+            </wp:cNvGraphicFramePr>
+            <a:graphic xmlns:a="http://schemas.openxmlformats.org/drawingml/2006/main">
+              <a:graphicData uri="http://schemas.openxmlformats.org/drawingml/2006/picture">
+                <pic:pic xmlns:pic="http://schemas.openxmlformats.org/drawingml/2006/picture">
+                  <pic:nvPicPr>
+                    <pic:cNvPr id="655943252" name="Imagem 3" descr="Interface gráfica do usuário&#10;&#10;Descrição gerada automaticamente com confiança baixa"/>
+                    <pic:cNvPicPr/>
+                  </pic:nvPicPr>
+                  <pic:blipFill>
+                    <a:blip r:embed="rId9">
+                      <a:extLst>
+                        <a:ext uri="{28A0092B-C50C-407E-A947-70E740481C1C}">
+                          <a14:useLocalDpi xmlns:a14="http://schemas.microsoft.com/office/drawing/2010/main" val="0"/>
+                        </a:ext>
+                      </a:extLst>
+                    </a:blip>
+                    <a:stretch>
+                      <a:fillRect/>
+                    </a:stretch>
+                  </pic:blipFill>
+                  <pic:spPr>
+                    <a:xfrm>
+                      <a:off x="0" y="0"/>
+                      <a:ext cx="5297249" cy="1183142"/>
+                    </a:xfrm>
+                    <a:prstGeom prst="rect">
+                      <a:avLst/>
+                    </a:prstGeom>
+                    <a:solidFill>
+                      <a:srgbClr val="FFFFFF">
+                        <a:shade val="85000"/>
+                      </a:srgbClr>
+                    </a:solidFill>
+                    <a:ln w="88900" cap="sq">
+                      <a:solidFill>
+                        <a:srgbClr val="FFFFFF"/>
+                      </a:solidFill>
+                      <a:miter lim="800000"/>
+                    </a:ln>
+                    <a:effectLst>
+                      <a:outerShdw blurRad="55000" dist="18000" dir="5400000" algn="tl" rotWithShape="0">
+                        <a:srgbClr val="000000">
+                          <a:alpha val="40000"/>
+                        </a:srgbClr>
+                      </a:outerShdw>
+                    </a:effectLst>
+                    <a:scene3d>
+                      <a:camera prst="orthographicFront"/>
+                      <a:lightRig rig="twoPt" dir="t">
+                        <a:rot lat="0" lon="0" rev="7200000"/>
+                      </a:lightRig>
+                    </a:scene3d>
+                    <a:sp3d>
+                      <a:bevelT w="25400" h="19050"/>
+                      <a:contourClr>
+                        <a:srgbClr val="FFFFFF"/>
+                      </a:contourClr>
+                    </a:sp3d>
+                  </pic:spPr>
+                </pic:pic>
+              </a:graphicData>
+            </a:graphic>
+          </wp:inline>
+        </w:drawing>
+      </w:r>
+    </w:p>
+    <w:p>
+      <w:pPr>
+        <w:rPr>
+          <w:sz w:val="28"/>
+          <w:szCs w:val="28"/>
+        </w:rPr>
+      </w:pPr>
+    </w:p>
+    <w:p>
+      <w:pPr>
+        <w:rPr>
+          <w:noProof/>
+          <w:sz w:val="28"/>
+          <w:szCs w:val="28"/>
+        </w:rPr>
+      </w:pPr>
+    </w:p>
+    <w:p>
+      <w:pPr>
+        <w:rPr>
+          <w:noProof/>
+          <w:sz w:val="28"/>
+          <w:szCs w:val="28"/>
+        </w:rPr>
+      </w:pPr>
+    </w:p>
+    <w:p>
+      <w:pPr>
+        <w:rPr>
+          <w:noProof/>
+          <w:sz w:val="28"/>
+          <w:szCs w:val="28"/>
+        </w:rPr>
+      </w:pPr>
+    </w:p>
+    <w:p>
+      <w:pPr>
+        <w:rPr>
+          <w:noProof/>
+          <w:sz w:val="28"/>
+          <w:szCs w:val="28"/>
+        </w:rPr>
+      </w:pPr>
+    </w:p>
+    <w:p>
+      <w:pPr>
+        <w:rPr>
+          <w:noProof/>
+          <w:sz w:val="28"/>
+          <w:szCs w:val="28"/>
+        </w:rPr>
+      </w:pPr>
+    </w:p>
+    <w:p>
+      <w:pPr>
+        <w:rPr>
+          <w:noProof/>
+          <w:sz w:val="28"/>
+          <w:szCs w:val="28"/>
+        </w:rPr>
+      </w:pPr>
+    </w:p>
+    <w:p>
+      <w:pPr>
+        <w:rPr>
+          <w:noProof/>
+          <w:sz w:val="28"/>
+          <w:szCs w:val="28"/>
+        </w:rPr>
+      </w:pPr>
+    </w:p>
+    <w:p>
+      <w:pPr>
+        <w:rPr>
+          <w:noProof/>
+          <w:sz w:val="28"/>
+          <w:szCs w:val="28"/>
+        </w:rPr>
+      </w:pPr>
+    </w:p>
+    <w:p>
+      <w:pPr>
+        <w:rPr>
+          <w:b/>
+          <w:bCs/>
+          <w:sz w:val="28"/>
+          <w:szCs w:val="28"/>
+        </w:rPr>
+      </w:pPr>
+      <w:r>
+        <w:rPr>
+          <w:b/>
+          <w:bCs/>
+          <w:sz w:val="28"/>
+          <w:szCs w:val="28"/>
+        </w:rPr>
+        <w:lastRenderedPageBreak/>
+        <w:t>4 - Faça um programa que receba a idade de uma pessoa e exiba uma mensagem indicando em qual faixa etária ela se encontra: criança (até 12 anos), adolescente (entre 13 e 18 anos), adulto (entre 19 e 60 anos) ou idoso (mais de 60 anos). Exemplifique e demonstre a saída! (10 Pontos)</w:t>
+      </w:r>
+    </w:p>
+    <w:p>
+      <w:pPr>
+        <w:rPr>
+          <w:b/>
+          <w:bCs/>
+          <w:sz w:val="28"/>
+          <w:szCs w:val="28"/>
+        </w:rPr>
+      </w:pPr>
+    </w:p>
+    <w:p>
+      <w:pPr>
+        <w:rPr>
+          <w:b/>
+          <w:bCs/>
+          <w:sz w:val="28"/>
+          <w:szCs w:val="28"/>
+        </w:rPr>
+      </w:pPr>
+    </w:p>
+    <w:p>
+      <w:pPr>
+        <w:rPr>
+          <w:b/>
+          <w:bCs/>
+          <w:noProof/>
+          <w:sz w:val="28"/>
+          <w:szCs w:val="28"/>
+        </w:rPr>
+      </w:pPr>
+      <w:r>
+        <w:rPr>
+          <w:b/>
+          <w:bCs/>
+          <w:noProof/>
+          <w:sz w:val="28"/>
+          <w:szCs w:val="28"/>
+        </w:rPr>
+        <w:drawing>
+          <wp:inline distT="0" distB="0" distL="0" distR="0" wp14:anchorId="2F6C022C" wp14:editId="6CBC4410">
+            <wp:extent cx="5733415" cy="2251075"/>
+            <wp:effectExtent l="0" t="0" r="635" b="0"/>
+            <wp:docPr id="491720840" name="Imagem 5" descr="Texto&#10;&#10;Descrição gerada automaticamente"/>
+            <wp:cNvGraphicFramePr>
+              <a:graphicFrameLocks xmlns:a="http://schemas.openxmlformats.org/drawingml/2006/main" noChangeAspect="1"/>
+            </wp:cNvGraphicFramePr>
+            <a:graphic xmlns:a="http://schemas.openxmlformats.org/drawingml/2006/main">
+              <a:graphicData uri="http://schemas.openxmlformats.org/drawingml/2006/picture">
+                <pic:pic xmlns:pic="http://schemas.openxmlformats.org/drawingml/2006/picture">
+                  <pic:nvPicPr>
+                    <pic:cNvPr id="491720840" name="Imagem 5" descr="Texto&#10;&#10;Descrição gerada automaticamente"/>
+                    <pic:cNvPicPr/>
+                  </pic:nvPicPr>
+                  <pic:blipFill>
+                    <a:blip r:embed="rId10">
+                      <a:extLst>
+                        <a:ext uri="{28A0092B-C50C-407E-A947-70E740481C1C}">
+                          <a14:useLocalDpi xmlns:a14="http://schemas.microsoft.com/office/drawing/2010/main" val="0"/>
+                        </a:ext>
+                      </a:extLst>
+                    </a:blip>
+                    <a:stretch>
+                      <a:fillRect/>
+                    </a:stretch>
+                  </pic:blipFill>
+                  <pic:spPr>
+                    <a:xfrm>
+                      <a:off x="0" y="0"/>
+                      <a:ext cx="5733415" cy="2251075"/>
+                    </a:xfrm>
+                    <a:prstGeom prst="rect">
+                      <a:avLst/>
+                    </a:prstGeom>
+                  </pic:spPr>
+                </pic:pic>
+              </a:graphicData>
+            </a:graphic>
+          </wp:inline>
+        </w:drawing>
+      </w:r>
+    </w:p>
+    <w:p>
+      <w:pPr>
+        <w:rPr>
+          <w:sz w:val="28"/>
+          <w:szCs w:val="28"/>
+        </w:rPr>
+      </w:pPr>
+    </w:p>
+    <w:p>
+      <w:pPr>
+        <w:rPr>
+          <w:sz w:val="28"/>
+          <w:szCs w:val="28"/>
+        </w:rPr>
+      </w:pPr>
+    </w:p>
+    <w:p>
+      <w:pPr>
+        <w:rPr>
+          <w:sz w:val="28"/>
+          <w:szCs w:val="28"/>
+        </w:rPr>
+      </w:pPr>
+      <w:r>
+        <w:rPr>
+          <w:noProof/>
+          <w:sz w:val="28"/>
+          <w:szCs w:val="28"/>
+        </w:rPr>
+        <w:drawing>
+          <wp:inline distT="0" distB="0" distL="0" distR="0" wp14:anchorId="4571E43C" wp14:editId="35321802">
+            <wp:extent cx="3799835" cy="1036320"/>
+            <wp:effectExtent l="133350" t="114300" r="144145" b="144780"/>
+            <wp:docPr id="2004674747" name="Imagem 6" descr="Uma imagem contendo Forma&#10;&#10;Descrição gerada automaticamente"/>
+            <wp:cNvGraphicFramePr>
+              <a:graphicFrameLocks xmlns:a="http://schemas.openxmlformats.org/drawingml/2006/main" noChangeAspect="1"/>
+            </wp:cNvGraphicFramePr>
+            <a:graphic xmlns:a="http://schemas.openxmlformats.org/drawingml/2006/main">
+              <a:graphicData uri="http://schemas.openxmlformats.org/drawingml/2006/picture">
+                <pic:pic xmlns:pic="http://schemas.openxmlformats.org/drawingml/2006/picture">
+                  <pic:nvPicPr>
+                    <pic:cNvPr id="2004674747" name="Imagem 6" descr="Uma imagem contendo Forma&#10;&#10;Descrição gerada automaticamente"/>
+                    <pic:cNvPicPr/>
+                  </pic:nvPicPr>
+                  <pic:blipFill>
+                    <a:blip r:embed="rId11">
+                      <a:extLst>
+                        <a:ext uri="{28A0092B-C50C-407E-A947-70E740481C1C}">
+                          <a14:useLocalDpi xmlns:a14="http://schemas.microsoft.com/office/drawing/2010/main" val="0"/>
+                        </a:ext>
+                      </a:extLst>
+                    </a:blip>
+                    <a:stretch>
+                      <a:fillRect/>
+                    </a:stretch>
+                  </pic:blipFill>
+                  <pic:spPr>
+                    <a:xfrm>
+                      <a:off x="0" y="0"/>
+                      <a:ext cx="3815379" cy="1040559"/>
+                    </a:xfrm>
+                    <a:prstGeom prst="rect">
+                      <a:avLst/>
+                    </a:prstGeom>
+                    <a:solidFill>
+                      <a:srgbClr val="FFFFFF">
+                        <a:shade val="85000"/>
+                      </a:srgbClr>
+                    </a:solidFill>
+                    <a:ln w="88900" cap="sq">
+                      <a:solidFill>
+                        <a:srgbClr val="FFFFFF"/>
+                      </a:solidFill>
+                      <a:miter lim="800000"/>
+                    </a:ln>
+                    <a:effectLst>
+                      <a:outerShdw blurRad="55000" dist="18000" dir="5400000" algn="tl" rotWithShape="0">
+                        <a:srgbClr val="000000">
+                          <a:alpha val="40000"/>
+                        </a:srgbClr>
+                      </a:outerShdw>
+                    </a:effectLst>
+                    <a:scene3d>
+                      <a:camera prst="orthographicFront"/>
+                      <a:lightRig rig="twoPt" dir="t">
+                        <a:rot lat="0" lon="0" rev="7200000"/>
+                      </a:lightRig>
+                    </a:scene3d>
+                    <a:sp3d>
+                      <a:bevelT w="25400" h="19050"/>
+                      <a:contourClr>
+                        <a:srgbClr val="FFFFFF"/>
+                      </a:contourClr>
+                    </a:sp3d>
+                  </pic:spPr>
+                </pic:pic>
+              </a:graphicData>
+            </a:graphic>
+          </wp:inline>
+        </w:drawing>
+      </w:r>
+    </w:p>
+    <w:p>
+      <w:pPr>
+        <w:rPr>
+          <w:sz w:val="28"/>
+          <w:szCs w:val="28"/>
+        </w:rPr>
+      </w:pPr>
+    </w:p>
+    <w:p>
+      <w:pPr>
+        <w:rPr>
+          <w:sz w:val="28"/>
+          <w:szCs w:val="28"/>
+        </w:rPr>
+      </w:pPr>
+    </w:p>
+    <w:p>
+      <w:pPr>
+        <w:rPr>
+          <w:sz w:val="28"/>
+          <w:szCs w:val="28"/>
+        </w:rPr>
+      </w:pPr>
+    </w:p>
+    <w:p>
+      <w:pPr>
+        <w:rPr>
+          <w:sz w:val="28"/>
+          <w:szCs w:val="28"/>
+        </w:rPr>
+      </w:pPr>
+    </w:p>
+    <w:p>
+      <w:pPr>
+        <w:rPr>
+          <w:sz w:val="28"/>
+          <w:szCs w:val="28"/>
+        </w:rPr>
+      </w:pPr>
+    </w:p>
+    <w:p>
+      <w:pPr>
+        <w:rPr>
+          <w:sz w:val="28"/>
+          <w:szCs w:val="28"/>
+        </w:rPr>
+      </w:pPr>
+    </w:p>
+    <w:p>
+      <w:pPr>
+        <w:rPr>
+          <w:sz w:val="28"/>
+          <w:szCs w:val="28"/>
+        </w:rPr>
+      </w:pPr>
+    </w:p>
+    <w:p>
+      <w:pPr>
+        <w:rPr>
+          <w:sz w:val="28"/>
+          <w:szCs w:val="28"/>
+        </w:rPr>
+      </w:pPr>
+    </w:p>
+    <w:p>
+      <w:pPr>
+        <w:rPr>
+          <w:sz w:val="28"/>
+          <w:szCs w:val="28"/>
+        </w:rPr>
+      </w:pPr>
+    </w:p>
+    <w:p>
+      <w:pPr>
+        <w:rPr>
+          <w:sz w:val="28"/>
+          <w:szCs w:val="28"/>
+        </w:rPr>
+      </w:pPr>
+    </w:p>
+    <w:p>
+      <w:pPr>
+        <w:rPr>
+          <w:sz w:val="28"/>
+          <w:szCs w:val="28"/>
+        </w:rPr>
+      </w:pPr>
+    </w:p>
+    <w:p>
+      <w:pPr>
+        <w:rPr>
+          <w:sz w:val="28"/>
+          <w:szCs w:val="28"/>
+        </w:rPr>
+      </w:pPr>
+    </w:p>
+    <w:p>
+      <w:pPr>
+        <w:rPr>
+          <w:sz w:val="28"/>
+          <w:szCs w:val="28"/>
+        </w:rPr>
+      </w:pPr>
+    </w:p>
+    <w:p>
+      <w:pPr>
+        <w:rPr>
+          <w:b/>
+          <w:bCs/>
+          <w:sz w:val="28"/>
+          <w:szCs w:val="28"/>
+        </w:rPr>
+      </w:pPr>
+      <w:r>
+        <w:rPr>
+          <w:b/>
+          <w:bCs/>
+          <w:sz w:val="28"/>
+          <w:szCs w:val="28"/>
+        </w:rPr>
+        <w:lastRenderedPageBreak/>
+        <w:t>5 - Crie um programa que receba um nome de usuário e uma senha e verifique se eles correspondem aos dados de um usuário cadastrado. Considere que o usuário cadastrado possui nome de usuário "admin" e senha "1234". O programa deve exibir uma mensagem indicando se o login foi realizado com sucesso ou se houve falha de autenticação. Exemplifique e demonstre a saída! (5 Pontos)</w:t>
+      </w:r>
+    </w:p>
+    <w:p>
+      <w:pPr>
+        <w:rPr>
+          <w:sz w:val="28"/>
+          <w:szCs w:val="28"/>
+        </w:rPr>
+      </w:pPr>
+    </w:p>
+    <w:p>
+      <w:pPr>
+        <w:rPr>
+          <w:sz w:val="28"/>
+          <w:szCs w:val="28"/>
+        </w:rPr>
+      </w:pPr>
+      <w:r>
+        <w:rPr>
+          <w:noProof/>
+          <w:sz w:val="28"/>
+          <w:szCs w:val="28"/>
+        </w:rPr>
+        <w:drawing>
+          <wp:inline distT="0" distB="0" distL="0" distR="0" wp14:anchorId="5A0693A1" wp14:editId="0BC91127">
+            <wp:extent cx="5733415" cy="2125345"/>
+            <wp:effectExtent l="0" t="0" r="635" b="8255"/>
+            <wp:docPr id="174391016" name="Imagem 7" descr="Texto&#10;&#10;Descrição gerada automaticamente"/>
+            <wp:cNvGraphicFramePr>
+              <a:graphicFrameLocks xmlns:a="http://schemas.openxmlformats.org/drawingml/2006/main" noChangeAspect="1"/>
+            </wp:cNvGraphicFramePr>
+            <a:graphic xmlns:a="http://schemas.openxmlformats.org/drawingml/2006/main">
+              <a:graphicData uri="http://schemas.openxmlformats.org/drawingml/2006/picture">
+                <pic:pic xmlns:pic="http://schemas.openxmlformats.org/drawingml/2006/picture">
+                  <pic:nvPicPr>
+                    <pic:cNvPr id="174391016" name="Imagem 7" descr="Texto&#10;&#10;Descrição gerada automaticamente"/>
+                    <pic:cNvPicPr/>
+                  </pic:nvPicPr>
+                  <pic:blipFill>
+                    <a:blip r:embed="rId12">
+                      <a:extLst>
+                        <a:ext uri="{28A0092B-C50C-407E-A947-70E740481C1C}">
+                          <a14:useLocalDpi xmlns:a14="http://schemas.microsoft.com/office/drawing/2010/main" val="0"/>
+                        </a:ext>
+                      </a:extLst>
+                    </a:blip>
+                    <a:stretch>
+                      <a:fillRect/>
+                    </a:stretch>
+                  </pic:blipFill>
+                  <pic:spPr>
+                    <a:xfrm>
+                      <a:off x="0" y="0"/>
+                      <a:ext cx="5733415" cy="2125345"/>
+                    </a:xfrm>
+                    <a:prstGeom prst="rect">
+                      <a:avLst/>
+                    </a:prstGeom>
+                  </pic:spPr>
+                </pic:pic>
+              </a:graphicData>
+            </a:graphic>
+          </wp:inline>
+        </w:drawing>
+      </w:r>
+    </w:p>
+    <w:p>
+      <w:pPr>
+        <w:rPr>
+          <w:sz w:val="28"/>
+          <w:szCs w:val="28"/>
+        </w:rPr>
+      </w:pPr>
+    </w:p>
+    <w:p>
+      <w:pPr>
+        <w:rPr>
+          <w:noProof/>
+          <w:sz w:val="28"/>
+          <w:szCs w:val="28"/>
+        </w:rPr>
+      </w:pPr>
+      <w:r>
+        <w:rPr>
+          <w:noProof/>
+          <w:sz w:val="28"/>
+          <w:szCs w:val="28"/>
+        </w:rPr>
+        <w:drawing>
+          <wp:inline distT="0" distB="0" distL="0" distR="0" wp14:anchorId="6D7D7DB2" wp14:editId="0AA5E129">
+            <wp:extent cx="4674870" cy="1871626"/>
+            <wp:effectExtent l="133350" t="114300" r="125730" b="167005"/>
+            <wp:docPr id="1857371629" name="Imagem 8" descr="Interface gráfica do usuário, Aplicativo&#10;&#10;Descrição gerada automaticamente"/>
+            <wp:cNvGraphicFramePr>
+              <a:graphicFrameLocks xmlns:a="http://schemas.openxmlformats.org/drawingml/2006/main" noChangeAspect="1"/>
+            </wp:cNvGraphicFramePr>
+            <a:graphic xmlns:a="http://schemas.openxmlformats.org/drawingml/2006/main">
+              <a:graphicData uri="http://schemas.openxmlformats.org/drawingml/2006/picture">
+                <pic:pic xmlns:pic="http://schemas.openxmlformats.org/drawingml/2006/picture">
+                  <pic:nvPicPr>
+                    <pic:cNvPr id="1857371629" name="Imagem 8" descr="Interface gráfica do usuário, Aplicativo&#10;&#10;Descrição gerada automaticamente"/>
+                    <pic:cNvPicPr/>
+                  </pic:nvPicPr>
+                  <pic:blipFill>
+                    <a:blip r:embed="rId13">
+                      <a:extLst>
+                        <a:ext uri="{28A0092B-C50C-407E-A947-70E740481C1C}">
+                          <a14:useLocalDpi xmlns:a14="http://schemas.microsoft.com/office/drawing/2010/main" val="0"/>
+                        </a:ext>
+                      </a:extLst>
+                    </a:blip>
+                    <a:stretch>
+                      <a:fillRect/>
+                    </a:stretch>
+                  </pic:blipFill>
+                  <pic:spPr>
+                    <a:xfrm>
+                      <a:off x="0" y="0"/>
+                      <a:ext cx="4687478" cy="1876674"/>
+                    </a:xfrm>
+                    <a:prstGeom prst="rect">
+                      <a:avLst/>
+                    </a:prstGeom>
+                    <a:solidFill>
+                      <a:srgbClr val="FFFFFF">
+                        <a:shade val="85000"/>
+                      </a:srgbClr>
+                    </a:solidFill>
+                    <a:ln w="88900" cap="sq">
+                      <a:solidFill>
+                        <a:srgbClr val="FFFFFF"/>
+                      </a:solidFill>
+                      <a:miter lim="800000"/>
+                    </a:ln>
+                    <a:effectLst>
+                      <a:outerShdw blurRad="55000" dist="18000" dir="5400000" algn="tl" rotWithShape="0">
+                        <a:srgbClr val="000000">
+                          <a:alpha val="40000"/>
+                        </a:srgbClr>
+                      </a:outerShdw>
+                    </a:effectLst>
+                    <a:scene3d>
+                      <a:camera prst="orthographicFront"/>
+                      <a:lightRig rig="twoPt" dir="t">
+                        <a:rot lat="0" lon="0" rev="7200000"/>
+                      </a:lightRig>
+                    </a:scene3d>
+                    <a:sp3d>
+                      <a:bevelT w="25400" h="19050"/>
+                      <a:contourClr>
+                        <a:srgbClr val="FFFFFF"/>
+                      </a:contourClr>
+                    </a:sp3d>
+                  </pic:spPr>
+                </pic:pic>
+              </a:graphicData>
+            </a:graphic>
+          </wp:inline>
+        </w:drawing>
+      </w:r>
+    </w:p>
+    <w:p>
+      <w:pPr>
+        <w:rPr>
+          <w:noProof/>
+          <w:sz w:val="28"/>
+          <w:szCs w:val="28"/>
+        </w:rPr>
+      </w:pPr>
+    </w:p>
+    <w:p>
+      <w:pPr>
+        <w:rPr>
+          <w:sz w:val="28"/>
+          <w:szCs w:val="28"/>
+        </w:rPr>
+      </w:pPr>
+      <w:r>
+        <w:rPr>
+          <w:noProof/>
+          <w:sz w:val="28"/>
+          <w:szCs w:val="28"/>
+        </w:rPr>
+        <w:drawing>
+          <wp:inline distT="0" distB="0" distL="0" distR="0" wp14:anchorId="634D7CF1" wp14:editId="5E95282F">
+            <wp:extent cx="4712970" cy="1790065"/>
+            <wp:effectExtent l="133350" t="114300" r="125730" b="172085"/>
+            <wp:docPr id="481969185" name="Imagem 9" descr="Interface gráfica do usuário, Aplicativo&#10;&#10;Descrição gerada automaticamente"/>
+            <wp:cNvGraphicFramePr>
+              <a:graphicFrameLocks xmlns:a="http://schemas.openxmlformats.org/drawingml/2006/main" noChangeAspect="1"/>
+            </wp:cNvGraphicFramePr>
+            <a:graphic xmlns:a="http://schemas.openxmlformats.org/drawingml/2006/main">
+              <a:graphicData uri="http://schemas.openxmlformats.org/drawingml/2006/picture">
+                <pic:pic xmlns:pic="http://schemas.openxmlformats.org/drawingml/2006/picture">
+                  <pic:nvPicPr>
+                    <pic:cNvPr id="481969185" name="Imagem 9" descr="Interface gráfica do usuário, Aplicativo&#10;&#10;Descrição gerada automaticamente"/>
+                    <pic:cNvPicPr/>
+                  </pic:nvPicPr>
+                  <pic:blipFill>
+                    <a:blip r:embed="rId14">
+                      <a:extLst>
+                        <a:ext uri="{28A0092B-C50C-407E-A947-70E740481C1C}">
+                          <a14:useLocalDpi xmlns:a14="http://schemas.microsoft.com/office/drawing/2010/main" val="0"/>
+                        </a:ext>
+                      </a:extLst>
+                    </a:blip>
+                    <a:stretch>
+                      <a:fillRect/>
+                    </a:stretch>
+                  </pic:blipFill>
+                  <pic:spPr>
+                    <a:xfrm>
+                      <a:off x="0" y="0"/>
+                      <a:ext cx="4732175" cy="1797359"/>
+                    </a:xfrm>
+                    <a:prstGeom prst="rect">
+                      <a:avLst/>
+                    </a:prstGeom>
+                    <a:solidFill>
+                      <a:srgbClr val="FFFFFF">
+                        <a:shade val="85000"/>
+                      </a:srgbClr>
+                    </a:solidFill>
+                    <a:ln w="88900" cap="sq">
+                      <a:solidFill>
+                        <a:srgbClr val="FFFFFF"/>
+                      </a:solidFill>
+                      <a:miter lim="800000"/>
+                    </a:ln>
+                    <a:effectLst>
+                      <a:outerShdw blurRad="55000" dist="18000" dir="5400000" algn="tl" rotWithShape="0">
+                        <a:srgbClr val="000000">
+                          <a:alpha val="40000"/>
+                        </a:srgbClr>
+                      </a:outerShdw>
+                    </a:effectLst>
+                    <a:scene3d>
+                      <a:camera prst="orthographicFront"/>
+                      <a:lightRig rig="twoPt" dir="t">
+                        <a:rot lat="0" lon="0" rev="7200000"/>
+                      </a:lightRig>
+                    </a:scene3d>
+                    <a:sp3d>
+                      <a:bevelT w="25400" h="19050"/>
+                      <a:contourClr>
+                        <a:srgbClr val="FFFFFF"/>
+                      </a:contourClr>
+                    </a:sp3d>
+                  </pic:spPr>
+                </pic:pic>
+              </a:graphicData>
+            </a:graphic>
+          </wp:inline>
+        </w:drawing>
+      </w:r>
+    </w:p>
+    <w:p>
+      <w:pPr>
+        <w:rPr>
+          <w:sz w:val="28"/>
+          <w:szCs w:val="28"/>
+          <w:u w:val="single"/>
+        </w:rPr>
+      </w:pPr>
+      <w:r>
+        <w:rPr>
+          <w:noProof/>
+          <w:sz w:val="28"/>
+          <w:szCs w:val="28"/>
+        </w:rPr>
+        <w:lastRenderedPageBreak/>
+        <w:drawing>
+          <wp:inline distT="0" distB="0" distL="0" distR="0" wp14:anchorId="5BBFA9C2" wp14:editId="16489B18">
+            <wp:extent cx="3105976" cy="952500"/>
+            <wp:effectExtent l="114300" t="114300" r="132715" b="152400"/>
+            <wp:docPr id="482267891" name="Imagem 10" descr="Uma imagem contendo Forma&#10;&#10;Descrição gerada automaticamente"/>
+            <wp:cNvGraphicFramePr>
+              <a:graphicFrameLocks xmlns:a="http://schemas.openxmlformats.org/drawingml/2006/main" noChangeAspect="1"/>
+            </wp:cNvGraphicFramePr>
+            <a:graphic xmlns:a="http://schemas.openxmlformats.org/drawingml/2006/main">
+              <a:graphicData uri="http://schemas.openxmlformats.org/drawingml/2006/picture">
+                <pic:pic xmlns:pic="http://schemas.openxmlformats.org/drawingml/2006/picture">
+                  <pic:nvPicPr>
+                    <pic:cNvPr id="482267891" name="Imagem 10" descr="Uma imagem contendo Forma&#10;&#10;Descrição gerada automaticamente"/>
+                    <pic:cNvPicPr/>
+                  </pic:nvPicPr>
+                  <pic:blipFill>
+                    <a:blip r:embed="rId15">
+                      <a:extLst>
+                        <a:ext uri="{28A0092B-C50C-407E-A947-70E740481C1C}">
+                          <a14:useLocalDpi xmlns:a14="http://schemas.microsoft.com/office/drawing/2010/main" val="0"/>
+                        </a:ext>
+                      </a:extLst>
+                    </a:blip>
+                    <a:stretch>
+                      <a:fillRect/>
+                    </a:stretch>
+                  </pic:blipFill>
+                  <pic:spPr>
+                    <a:xfrm>
+                      <a:off x="0" y="0"/>
+                      <a:ext cx="3110916" cy="954015"/>
+                    </a:xfrm>
+                    <a:prstGeom prst="rect">
+                      <a:avLst/>
+                    </a:prstGeom>
+                    <a:solidFill>
+                      <a:srgbClr val="FFFFFF">
+                        <a:shade val="85000"/>
+                      </a:srgbClr>
+                    </a:solidFill>
+                    <a:ln w="88900" cap="sq">
+                      <a:solidFill>
+                        <a:srgbClr val="FFFFFF"/>
+                      </a:solidFill>
+                      <a:miter lim="800000"/>
+                    </a:ln>
+                    <a:effectLst>
+                      <a:outerShdw blurRad="55000" dist="18000" dir="5400000" algn="tl" rotWithShape="0">
+                        <a:srgbClr val="000000">
+                          <a:alpha val="40000"/>
+                        </a:srgbClr>
+                      </a:outerShdw>
+                    </a:effectLst>
+                    <a:scene3d>
+                      <a:camera prst="orthographicFront"/>
+                      <a:lightRig rig="twoPt" dir="t">
+                        <a:rot lat="0" lon="0" rev="7200000"/>
+                      </a:lightRig>
+                    </a:scene3d>
+                    <a:sp3d>
+                      <a:bevelT w="25400" h="19050"/>
+                      <a:contourClr>
+                        <a:srgbClr val="FFFFFF"/>
+                      </a:contourClr>
+                    </a:sp3d>
                   </pic:spPr>
                 </pic:pic>
               </a:graphicData>

</xml_diff>

<commit_message>
Correção exercício 7 no script.js e questões 6 á 9 completas no resultado.docx
</commit_message>
<xml_diff>
--- a/resultado.docx
+++ b/resultado.docx
@@ -265,14 +265,7 @@
           <w:sz w:val="24"/>
           <w:szCs w:val="24"/>
         </w:rPr>
-        <w:t>Definindo o valor como undefined para a variável, Isso significa que a variável foi declarada, mas não possui nenhum val</w:t>
-      </w:r>
-      <w:r>
-        <w:rPr>
-          <w:sz w:val="24"/>
-          <w:szCs w:val="24"/>
-        </w:rPr>
-        <w:t>or atribuído a ela</w:t>
+        <w:t>Definindo o valor como undefined para a variável, Isso significa que a variável foi declarada, mas não possui nenhum valor atribuído a ela</w:t>
       </w:r>
       <w:r>
         <w:rPr>
@@ -1649,6 +1642,2072 @@
                         <a:srgbClr val="FFFFFF"/>
                       </a:contourClr>
                     </a:sp3d>
+                  </pic:spPr>
+                </pic:pic>
+              </a:graphicData>
+            </a:graphic>
+          </wp:inline>
+        </w:drawing>
+      </w:r>
+    </w:p>
+    <w:p>
+      <w:pPr>
+        <w:rPr>
+          <w:sz w:val="28"/>
+          <w:szCs w:val="28"/>
+          <w:u w:val="single"/>
+        </w:rPr>
+      </w:pPr>
+    </w:p>
+    <w:p>
+      <w:pPr>
+        <w:rPr>
+          <w:sz w:val="28"/>
+          <w:szCs w:val="28"/>
+          <w:u w:val="single"/>
+        </w:rPr>
+      </w:pPr>
+    </w:p>
+    <w:p>
+      <w:pPr>
+        <w:rPr>
+          <w:sz w:val="28"/>
+          <w:szCs w:val="28"/>
+          <w:u w:val="single"/>
+        </w:rPr>
+      </w:pPr>
+    </w:p>
+    <w:p>
+      <w:pPr>
+        <w:rPr>
+          <w:sz w:val="28"/>
+          <w:szCs w:val="28"/>
+          <w:u w:val="single"/>
+        </w:rPr>
+      </w:pPr>
+    </w:p>
+    <w:p>
+      <w:pPr>
+        <w:rPr>
+          <w:sz w:val="28"/>
+          <w:szCs w:val="28"/>
+          <w:u w:val="single"/>
+        </w:rPr>
+      </w:pPr>
+    </w:p>
+    <w:p>
+      <w:pPr>
+        <w:rPr>
+          <w:sz w:val="28"/>
+          <w:szCs w:val="28"/>
+          <w:u w:val="single"/>
+        </w:rPr>
+      </w:pPr>
+    </w:p>
+    <w:p>
+      <w:pPr>
+        <w:rPr>
+          <w:sz w:val="28"/>
+          <w:szCs w:val="28"/>
+          <w:u w:val="single"/>
+        </w:rPr>
+      </w:pPr>
+    </w:p>
+    <w:p>
+      <w:pPr>
+        <w:rPr>
+          <w:sz w:val="28"/>
+          <w:szCs w:val="28"/>
+          <w:u w:val="single"/>
+        </w:rPr>
+      </w:pPr>
+    </w:p>
+    <w:p>
+      <w:pPr>
+        <w:rPr>
+          <w:sz w:val="28"/>
+          <w:szCs w:val="28"/>
+          <w:u w:val="single"/>
+        </w:rPr>
+      </w:pPr>
+    </w:p>
+    <w:p>
+      <w:pPr>
+        <w:rPr>
+          <w:sz w:val="28"/>
+          <w:szCs w:val="28"/>
+          <w:u w:val="single"/>
+        </w:rPr>
+      </w:pPr>
+    </w:p>
+    <w:p>
+      <w:pPr>
+        <w:rPr>
+          <w:sz w:val="28"/>
+          <w:szCs w:val="28"/>
+          <w:u w:val="single"/>
+        </w:rPr>
+      </w:pPr>
+    </w:p>
+    <w:p>
+      <w:pPr>
+        <w:rPr>
+          <w:sz w:val="28"/>
+          <w:szCs w:val="28"/>
+          <w:u w:val="single"/>
+        </w:rPr>
+      </w:pPr>
+    </w:p>
+    <w:p>
+      <w:pPr>
+        <w:rPr>
+          <w:sz w:val="28"/>
+          <w:szCs w:val="28"/>
+          <w:u w:val="single"/>
+        </w:rPr>
+      </w:pPr>
+    </w:p>
+    <w:p>
+      <w:pPr>
+        <w:rPr>
+          <w:sz w:val="28"/>
+          <w:szCs w:val="28"/>
+          <w:u w:val="single"/>
+        </w:rPr>
+      </w:pPr>
+    </w:p>
+    <w:p>
+      <w:pPr>
+        <w:rPr>
+          <w:sz w:val="28"/>
+          <w:szCs w:val="28"/>
+          <w:u w:val="single"/>
+        </w:rPr>
+      </w:pPr>
+    </w:p>
+    <w:p>
+      <w:pPr>
+        <w:rPr>
+          <w:sz w:val="28"/>
+          <w:szCs w:val="28"/>
+          <w:u w:val="single"/>
+        </w:rPr>
+      </w:pPr>
+    </w:p>
+    <w:p>
+      <w:pPr>
+        <w:rPr>
+          <w:sz w:val="28"/>
+          <w:szCs w:val="28"/>
+          <w:u w:val="single"/>
+        </w:rPr>
+      </w:pPr>
+    </w:p>
+    <w:p>
+      <w:pPr>
+        <w:rPr>
+          <w:sz w:val="28"/>
+          <w:szCs w:val="28"/>
+          <w:u w:val="single"/>
+        </w:rPr>
+      </w:pPr>
+    </w:p>
+    <w:p>
+      <w:pPr>
+        <w:rPr>
+          <w:sz w:val="28"/>
+          <w:szCs w:val="28"/>
+          <w:u w:val="single"/>
+        </w:rPr>
+      </w:pPr>
+    </w:p>
+    <w:p>
+      <w:pPr>
+        <w:rPr>
+          <w:sz w:val="28"/>
+          <w:szCs w:val="28"/>
+          <w:u w:val="single"/>
+        </w:rPr>
+      </w:pPr>
+    </w:p>
+    <w:p>
+      <w:pPr>
+        <w:rPr>
+          <w:sz w:val="28"/>
+          <w:szCs w:val="28"/>
+          <w:u w:val="single"/>
+        </w:rPr>
+      </w:pPr>
+    </w:p>
+    <w:p>
+      <w:pPr>
+        <w:rPr>
+          <w:sz w:val="28"/>
+          <w:szCs w:val="28"/>
+          <w:u w:val="single"/>
+        </w:rPr>
+      </w:pPr>
+    </w:p>
+    <w:p>
+      <w:pPr>
+        <w:rPr>
+          <w:sz w:val="28"/>
+          <w:szCs w:val="28"/>
+          <w:u w:val="single"/>
+        </w:rPr>
+      </w:pPr>
+    </w:p>
+    <w:p>
+      <w:pPr>
+        <w:rPr>
+          <w:sz w:val="28"/>
+          <w:szCs w:val="28"/>
+          <w:u w:val="single"/>
+        </w:rPr>
+      </w:pPr>
+    </w:p>
+    <w:p>
+      <w:pPr>
+        <w:rPr>
+          <w:sz w:val="28"/>
+          <w:szCs w:val="28"/>
+          <w:u w:val="single"/>
+        </w:rPr>
+      </w:pPr>
+    </w:p>
+    <w:p>
+      <w:pPr>
+        <w:rPr>
+          <w:sz w:val="28"/>
+          <w:szCs w:val="28"/>
+          <w:u w:val="single"/>
+        </w:rPr>
+      </w:pPr>
+    </w:p>
+    <w:p>
+      <w:pPr>
+        <w:rPr>
+          <w:sz w:val="28"/>
+          <w:szCs w:val="28"/>
+          <w:u w:val="single"/>
+        </w:rPr>
+      </w:pPr>
+    </w:p>
+    <w:p>
+      <w:pPr>
+        <w:rPr>
+          <w:sz w:val="28"/>
+          <w:szCs w:val="28"/>
+          <w:u w:val="single"/>
+        </w:rPr>
+      </w:pPr>
+    </w:p>
+    <w:p>
+      <w:pPr>
+        <w:rPr>
+          <w:sz w:val="28"/>
+          <w:szCs w:val="28"/>
+          <w:u w:val="single"/>
+        </w:rPr>
+      </w:pPr>
+    </w:p>
+    <w:p>
+      <w:pPr>
+        <w:rPr>
+          <w:sz w:val="28"/>
+          <w:szCs w:val="28"/>
+          <w:u w:val="single"/>
+        </w:rPr>
+      </w:pPr>
+    </w:p>
+    <w:p>
+      <w:pPr>
+        <w:rPr>
+          <w:sz w:val="28"/>
+          <w:szCs w:val="28"/>
+          <w:u w:val="single"/>
+        </w:rPr>
+      </w:pPr>
+    </w:p>
+    <w:p>
+      <w:pPr>
+        <w:rPr>
+          <w:sz w:val="28"/>
+          <w:szCs w:val="28"/>
+          <w:u w:val="single"/>
+        </w:rPr>
+      </w:pPr>
+    </w:p>
+    <w:p>
+      <w:pPr>
+        <w:rPr>
+          <w:b/>
+          <w:bCs/>
+          <w:sz w:val="28"/>
+          <w:szCs w:val="28"/>
+        </w:rPr>
+      </w:pPr>
+      <w:r>
+        <w:rPr>
+          <w:b/>
+          <w:bCs/>
+          <w:sz w:val="28"/>
+          <w:szCs w:val="28"/>
+        </w:rPr>
+        <w:lastRenderedPageBreak/>
+        <w:t>6 - Vamos criar um programa que calcule a média de 7 notas e exiba uma mensagem indicando se o aluno foi aprovado ou reprovado. Considere que a média mínima para aprovação é 6. Exemplifique e demonstre a saída! (5 Pontos)</w:t>
+      </w:r>
+    </w:p>
+    <w:p>
+      <w:pPr>
+        <w:rPr>
+          <w:b/>
+          <w:bCs/>
+          <w:sz w:val="28"/>
+          <w:szCs w:val="28"/>
+        </w:rPr>
+      </w:pPr>
+    </w:p>
+    <w:p>
+      <w:pPr>
+        <w:rPr>
+          <w:b/>
+          <w:bCs/>
+          <w:sz w:val="28"/>
+          <w:szCs w:val="28"/>
+          <w:u w:val="single"/>
+        </w:rPr>
+      </w:pPr>
+      <w:r>
+        <w:rPr>
+          <w:b/>
+          <w:bCs/>
+          <w:noProof/>
+          <w:sz w:val="28"/>
+          <w:szCs w:val="28"/>
+          <w:u w:val="single"/>
+        </w:rPr>
+        <w:drawing>
+          <wp:inline distT="0" distB="0" distL="0" distR="0" wp14:anchorId="1ADF9CC8" wp14:editId="2D2C2580">
+            <wp:extent cx="5733415" cy="2054860"/>
+            <wp:effectExtent l="0" t="0" r="635" b="2540"/>
+            <wp:docPr id="1154546218" name="Imagem 1" descr="Texto&#10;&#10;Descrição gerada automaticamente"/>
+            <wp:cNvGraphicFramePr>
+              <a:graphicFrameLocks xmlns:a="http://schemas.openxmlformats.org/drawingml/2006/main" noChangeAspect="1"/>
+            </wp:cNvGraphicFramePr>
+            <a:graphic xmlns:a="http://schemas.openxmlformats.org/drawingml/2006/main">
+              <a:graphicData uri="http://schemas.openxmlformats.org/drawingml/2006/picture">
+                <pic:pic xmlns:pic="http://schemas.openxmlformats.org/drawingml/2006/picture">
+                  <pic:nvPicPr>
+                    <pic:cNvPr id="1154546218" name="Imagem 1" descr="Texto&#10;&#10;Descrição gerada automaticamente"/>
+                    <pic:cNvPicPr/>
+                  </pic:nvPicPr>
+                  <pic:blipFill>
+                    <a:blip r:embed="rId16"/>
+                    <a:stretch>
+                      <a:fillRect/>
+                    </a:stretch>
+                  </pic:blipFill>
+                  <pic:spPr>
+                    <a:xfrm>
+                      <a:off x="0" y="0"/>
+                      <a:ext cx="5733415" cy="2054860"/>
+                    </a:xfrm>
+                    <a:prstGeom prst="rect">
+                      <a:avLst/>
+                    </a:prstGeom>
+                  </pic:spPr>
+                </pic:pic>
+              </a:graphicData>
+            </a:graphic>
+          </wp:inline>
+        </w:drawing>
+      </w:r>
+    </w:p>
+    <w:p>
+      <w:pPr>
+        <w:rPr>
+          <w:b/>
+          <w:bCs/>
+          <w:sz w:val="28"/>
+          <w:szCs w:val="28"/>
+          <w:u w:val="single"/>
+        </w:rPr>
+      </w:pPr>
+      <w:r>
+        <w:rPr>
+          <w:b/>
+          <w:bCs/>
+          <w:noProof/>
+          <w:sz w:val="28"/>
+          <w:szCs w:val="28"/>
+          <w:u w:val="single"/>
+        </w:rPr>
+        <w:drawing>
+          <wp:inline distT="0" distB="0" distL="0" distR="0" wp14:anchorId="614BEDEA" wp14:editId="38F31C33">
+            <wp:extent cx="4290432" cy="1752752"/>
+            <wp:effectExtent l="0" t="0" r="0" b="0"/>
+            <wp:docPr id="1344234269" name="Imagem 1" descr="Interface gráfica do usuário, Aplicativo&#10;&#10;Descrição gerada automaticamente"/>
+            <wp:cNvGraphicFramePr>
+              <a:graphicFrameLocks xmlns:a="http://schemas.openxmlformats.org/drawingml/2006/main" noChangeAspect="1"/>
+            </wp:cNvGraphicFramePr>
+            <a:graphic xmlns:a="http://schemas.openxmlformats.org/drawingml/2006/main">
+              <a:graphicData uri="http://schemas.openxmlformats.org/drawingml/2006/picture">
+                <pic:pic xmlns:pic="http://schemas.openxmlformats.org/drawingml/2006/picture">
+                  <pic:nvPicPr>
+                    <pic:cNvPr id="1344234269" name="Imagem 1" descr="Interface gráfica do usuário, Aplicativo&#10;&#10;Descrição gerada automaticamente"/>
+                    <pic:cNvPicPr/>
+                  </pic:nvPicPr>
+                  <pic:blipFill>
+                    <a:blip r:embed="rId17"/>
+                    <a:stretch>
+                      <a:fillRect/>
+                    </a:stretch>
+                  </pic:blipFill>
+                  <pic:spPr>
+                    <a:xfrm>
+                      <a:off x="0" y="0"/>
+                      <a:ext cx="4290432" cy="1752752"/>
+                    </a:xfrm>
+                    <a:prstGeom prst="rect">
+                      <a:avLst/>
+                    </a:prstGeom>
+                  </pic:spPr>
+                </pic:pic>
+              </a:graphicData>
+            </a:graphic>
+          </wp:inline>
+        </w:drawing>
+      </w:r>
+      <w:r>
+        <w:rPr>
+          <w:b/>
+          <w:bCs/>
+          <w:sz w:val="28"/>
+          <w:szCs w:val="28"/>
+          <w:u w:val="single"/>
+        </w:rPr>
+        <w:t xml:space="preserve">  </w:t>
+      </w:r>
+      <w:proofErr w:type="gramStart"/>
+      <w:r>
+        <w:rPr>
+          <w:b/>
+          <w:bCs/>
+          <w:sz w:val="28"/>
+          <w:szCs w:val="28"/>
+          <w:u w:val="single"/>
+        </w:rPr>
+        <w:t>=  6</w:t>
+      </w:r>
+      <w:proofErr w:type="gramEnd"/>
+    </w:p>
+    <w:p>
+      <w:pPr>
+        <w:rPr>
+          <w:b/>
+          <w:bCs/>
+          <w:sz w:val="28"/>
+          <w:szCs w:val="28"/>
+          <w:u w:val="single"/>
+        </w:rPr>
+      </w:pPr>
+      <w:r>
+        <w:rPr>
+          <w:b/>
+          <w:bCs/>
+          <w:noProof/>
+          <w:sz w:val="28"/>
+          <w:szCs w:val="28"/>
+          <w:u w:val="single"/>
+        </w:rPr>
+        <w:drawing>
+          <wp:inline distT="0" distB="0" distL="0" distR="0" wp14:anchorId="7CF198E9" wp14:editId="5B841BF4">
+            <wp:extent cx="4320914" cy="1729890"/>
+            <wp:effectExtent l="0" t="0" r="3810" b="3810"/>
+            <wp:docPr id="1640625141" name="Imagem 1" descr="Interface gráfica do usuário, Aplicativo&#10;&#10;Descrição gerada automaticamente"/>
+            <wp:cNvGraphicFramePr>
+              <a:graphicFrameLocks xmlns:a="http://schemas.openxmlformats.org/drawingml/2006/main" noChangeAspect="1"/>
+            </wp:cNvGraphicFramePr>
+            <a:graphic xmlns:a="http://schemas.openxmlformats.org/drawingml/2006/main">
+              <a:graphicData uri="http://schemas.openxmlformats.org/drawingml/2006/picture">
+                <pic:pic xmlns:pic="http://schemas.openxmlformats.org/drawingml/2006/picture">
+                  <pic:nvPicPr>
+                    <pic:cNvPr id="1640625141" name="Imagem 1" descr="Interface gráfica do usuário, Aplicativo&#10;&#10;Descrição gerada automaticamente"/>
+                    <pic:cNvPicPr/>
+                  </pic:nvPicPr>
+                  <pic:blipFill>
+                    <a:blip r:embed="rId18"/>
+                    <a:stretch>
+                      <a:fillRect/>
+                    </a:stretch>
+                  </pic:blipFill>
+                  <pic:spPr>
+                    <a:xfrm>
+                      <a:off x="0" y="0"/>
+                      <a:ext cx="4320914" cy="1729890"/>
+                    </a:xfrm>
+                    <a:prstGeom prst="rect">
+                      <a:avLst/>
+                    </a:prstGeom>
+                  </pic:spPr>
+                </pic:pic>
+              </a:graphicData>
+            </a:graphic>
+          </wp:inline>
+        </w:drawing>
+      </w:r>
+      <w:r>
+        <w:rPr>
+          <w:b/>
+          <w:bCs/>
+          <w:sz w:val="28"/>
+          <w:szCs w:val="28"/>
+          <w:u w:val="single"/>
+        </w:rPr>
+        <w:t xml:space="preserve">  </w:t>
+      </w:r>
+      <w:proofErr w:type="gramStart"/>
+      <w:r>
+        <w:rPr>
+          <w:b/>
+          <w:bCs/>
+          <w:sz w:val="28"/>
+          <w:szCs w:val="28"/>
+          <w:u w:val="single"/>
+        </w:rPr>
+        <w:t>=  2</w:t>
+      </w:r>
+      <w:proofErr w:type="gramEnd"/>
+    </w:p>
+    <w:p>
+      <w:pPr>
+        <w:rPr>
+          <w:b/>
+          <w:bCs/>
+          <w:sz w:val="28"/>
+          <w:szCs w:val="28"/>
+          <w:u w:val="single"/>
+        </w:rPr>
+      </w:pPr>
+      <w:r>
+        <w:rPr>
+          <w:b/>
+          <w:bCs/>
+          <w:noProof/>
+          <w:sz w:val="28"/>
+          <w:szCs w:val="28"/>
+          <w:u w:val="single"/>
+        </w:rPr>
+        <w:drawing>
+          <wp:inline distT="0" distB="0" distL="0" distR="0" wp14:anchorId="367BA8D9" wp14:editId="4109567D">
+            <wp:extent cx="4320914" cy="1760373"/>
+            <wp:effectExtent l="0" t="0" r="3810" b="0"/>
+            <wp:docPr id="1294697235" name="Imagem 1" descr="Interface gráfica do usuário, Aplicativo&#10;&#10;Descrição gerada automaticamente"/>
+            <wp:cNvGraphicFramePr>
+              <a:graphicFrameLocks xmlns:a="http://schemas.openxmlformats.org/drawingml/2006/main" noChangeAspect="1"/>
+            </wp:cNvGraphicFramePr>
+            <a:graphic xmlns:a="http://schemas.openxmlformats.org/drawingml/2006/main">
+              <a:graphicData uri="http://schemas.openxmlformats.org/drawingml/2006/picture">
+                <pic:pic xmlns:pic="http://schemas.openxmlformats.org/drawingml/2006/picture">
+                  <pic:nvPicPr>
+                    <pic:cNvPr id="1294697235" name="Imagem 1" descr="Interface gráfica do usuário, Aplicativo&#10;&#10;Descrição gerada automaticamente"/>
+                    <pic:cNvPicPr/>
+                  </pic:nvPicPr>
+                  <pic:blipFill>
+                    <a:blip r:embed="rId19"/>
+                    <a:stretch>
+                      <a:fillRect/>
+                    </a:stretch>
+                  </pic:blipFill>
+                  <pic:spPr>
+                    <a:xfrm>
+                      <a:off x="0" y="0"/>
+                      <a:ext cx="4320914" cy="1760373"/>
+                    </a:xfrm>
+                    <a:prstGeom prst="rect">
+                      <a:avLst/>
+                    </a:prstGeom>
+                  </pic:spPr>
+                </pic:pic>
+              </a:graphicData>
+            </a:graphic>
+          </wp:inline>
+        </w:drawing>
+      </w:r>
+      <w:r>
+        <w:rPr>
+          <w:b/>
+          <w:bCs/>
+          <w:sz w:val="28"/>
+          <w:szCs w:val="28"/>
+          <w:u w:val="single"/>
+        </w:rPr>
+        <w:t xml:space="preserve">  </w:t>
+      </w:r>
+      <w:proofErr w:type="gramStart"/>
+      <w:r>
+        <w:rPr>
+          <w:b/>
+          <w:bCs/>
+          <w:sz w:val="28"/>
+          <w:szCs w:val="28"/>
+          <w:u w:val="single"/>
+        </w:rPr>
+        <w:t>=  9</w:t>
+      </w:r>
+      <w:proofErr w:type="gramEnd"/>
+    </w:p>
+    <w:p>
+      <w:pPr>
+        <w:rPr>
+          <w:b/>
+          <w:bCs/>
+          <w:sz w:val="28"/>
+          <w:szCs w:val="28"/>
+          <w:u w:val="single"/>
+        </w:rPr>
+      </w:pPr>
+      <w:r>
+        <w:rPr>
+          <w:b/>
+          <w:bCs/>
+          <w:noProof/>
+          <w:sz w:val="28"/>
+          <w:szCs w:val="28"/>
+          <w:u w:val="single"/>
+        </w:rPr>
+        <w:lastRenderedPageBreak/>
+        <w:drawing>
+          <wp:inline distT="0" distB="0" distL="0" distR="0" wp14:anchorId="1FF2D879" wp14:editId="42675946">
+            <wp:extent cx="4328535" cy="1767993"/>
+            <wp:effectExtent l="0" t="0" r="0" b="3810"/>
+            <wp:docPr id="501744646" name="Imagem 1" descr="Interface gráfica do usuário, Aplicativo&#10;&#10;Descrição gerada automaticamente"/>
+            <wp:cNvGraphicFramePr>
+              <a:graphicFrameLocks xmlns:a="http://schemas.openxmlformats.org/drawingml/2006/main" noChangeAspect="1"/>
+            </wp:cNvGraphicFramePr>
+            <a:graphic xmlns:a="http://schemas.openxmlformats.org/drawingml/2006/main">
+              <a:graphicData uri="http://schemas.openxmlformats.org/drawingml/2006/picture">
+                <pic:pic xmlns:pic="http://schemas.openxmlformats.org/drawingml/2006/picture">
+                  <pic:nvPicPr>
+                    <pic:cNvPr id="501744646" name="Imagem 1" descr="Interface gráfica do usuário, Aplicativo&#10;&#10;Descrição gerada automaticamente"/>
+                    <pic:cNvPicPr/>
+                  </pic:nvPicPr>
+                  <pic:blipFill>
+                    <a:blip r:embed="rId20"/>
+                    <a:stretch>
+                      <a:fillRect/>
+                    </a:stretch>
+                  </pic:blipFill>
+                  <pic:spPr>
+                    <a:xfrm>
+                      <a:off x="0" y="0"/>
+                      <a:ext cx="4328535" cy="1767993"/>
+                    </a:xfrm>
+                    <a:prstGeom prst="rect">
+                      <a:avLst/>
+                    </a:prstGeom>
+                  </pic:spPr>
+                </pic:pic>
+              </a:graphicData>
+            </a:graphic>
+          </wp:inline>
+        </w:drawing>
+      </w:r>
+      <w:r>
+        <w:rPr>
+          <w:b/>
+          <w:bCs/>
+          <w:sz w:val="28"/>
+          <w:szCs w:val="28"/>
+          <w:u w:val="single"/>
+        </w:rPr>
+        <w:t xml:space="preserve">  </w:t>
+      </w:r>
+      <w:proofErr w:type="gramStart"/>
+      <w:r>
+        <w:rPr>
+          <w:b/>
+          <w:bCs/>
+          <w:sz w:val="28"/>
+          <w:szCs w:val="28"/>
+          <w:u w:val="single"/>
+        </w:rPr>
+        <w:t>=  7</w:t>
+      </w:r>
+      <w:proofErr w:type="gramEnd"/>
+    </w:p>
+    <w:p>
+      <w:pPr>
+        <w:rPr>
+          <w:b/>
+          <w:bCs/>
+          <w:sz w:val="28"/>
+          <w:szCs w:val="28"/>
+          <w:u w:val="single"/>
+        </w:rPr>
+      </w:pPr>
+      <w:r>
+        <w:rPr>
+          <w:b/>
+          <w:bCs/>
+          <w:noProof/>
+          <w:sz w:val="28"/>
+          <w:szCs w:val="28"/>
+          <w:u w:val="single"/>
+        </w:rPr>
+        <w:drawing>
+          <wp:inline distT="0" distB="0" distL="0" distR="0" wp14:anchorId="499C3C24" wp14:editId="09BC1842">
+            <wp:extent cx="4313294" cy="1752752"/>
+            <wp:effectExtent l="0" t="0" r="0" b="0"/>
+            <wp:docPr id="2090866030" name="Imagem 1" descr="Interface gráfica do usuário, Texto, Aplicativo&#10;&#10;Descrição gerada automaticamente"/>
+            <wp:cNvGraphicFramePr>
+              <a:graphicFrameLocks xmlns:a="http://schemas.openxmlformats.org/drawingml/2006/main" noChangeAspect="1"/>
+            </wp:cNvGraphicFramePr>
+            <a:graphic xmlns:a="http://schemas.openxmlformats.org/drawingml/2006/main">
+              <a:graphicData uri="http://schemas.openxmlformats.org/drawingml/2006/picture">
+                <pic:pic xmlns:pic="http://schemas.openxmlformats.org/drawingml/2006/picture">
+                  <pic:nvPicPr>
+                    <pic:cNvPr id="2090866030" name="Imagem 1" descr="Interface gráfica do usuário, Texto, Aplicativo&#10;&#10;Descrição gerada automaticamente"/>
+                    <pic:cNvPicPr/>
+                  </pic:nvPicPr>
+                  <pic:blipFill>
+                    <a:blip r:embed="rId21"/>
+                    <a:stretch>
+                      <a:fillRect/>
+                    </a:stretch>
+                  </pic:blipFill>
+                  <pic:spPr>
+                    <a:xfrm>
+                      <a:off x="0" y="0"/>
+                      <a:ext cx="4313294" cy="1752752"/>
+                    </a:xfrm>
+                    <a:prstGeom prst="rect">
+                      <a:avLst/>
+                    </a:prstGeom>
+                  </pic:spPr>
+                </pic:pic>
+              </a:graphicData>
+            </a:graphic>
+          </wp:inline>
+        </w:drawing>
+      </w:r>
+      <w:r>
+        <w:rPr>
+          <w:b/>
+          <w:bCs/>
+          <w:sz w:val="28"/>
+          <w:szCs w:val="28"/>
+          <w:u w:val="single"/>
+        </w:rPr>
+        <w:t xml:space="preserve">  </w:t>
+      </w:r>
+      <w:proofErr w:type="gramStart"/>
+      <w:r>
+        <w:rPr>
+          <w:b/>
+          <w:bCs/>
+          <w:sz w:val="28"/>
+          <w:szCs w:val="28"/>
+          <w:u w:val="single"/>
+        </w:rPr>
+        <w:t>=  8</w:t>
+      </w:r>
+      <w:proofErr w:type="gramEnd"/>
+    </w:p>
+    <w:p>
+      <w:pPr>
+        <w:rPr>
+          <w:b/>
+          <w:bCs/>
+          <w:sz w:val="28"/>
+          <w:szCs w:val="28"/>
+          <w:u w:val="single"/>
+        </w:rPr>
+      </w:pPr>
+      <w:r>
+        <w:rPr>
+          <w:b/>
+          <w:bCs/>
+          <w:noProof/>
+          <w:sz w:val="28"/>
+          <w:szCs w:val="28"/>
+          <w:u w:val="single"/>
+        </w:rPr>
+        <w:drawing>
+          <wp:inline distT="0" distB="0" distL="0" distR="0" wp14:anchorId="1346B3EF" wp14:editId="1A719BF0">
+            <wp:extent cx="4320914" cy="1752752"/>
+            <wp:effectExtent l="0" t="0" r="3810" b="0"/>
+            <wp:docPr id="380370862" name="Imagem 1" descr="Interface gráfica do usuário, Texto, Aplicativo&#10;&#10;Descrição gerada automaticamente"/>
+            <wp:cNvGraphicFramePr>
+              <a:graphicFrameLocks xmlns:a="http://schemas.openxmlformats.org/drawingml/2006/main" noChangeAspect="1"/>
+            </wp:cNvGraphicFramePr>
+            <a:graphic xmlns:a="http://schemas.openxmlformats.org/drawingml/2006/main">
+              <a:graphicData uri="http://schemas.openxmlformats.org/drawingml/2006/picture">
+                <pic:pic xmlns:pic="http://schemas.openxmlformats.org/drawingml/2006/picture">
+                  <pic:nvPicPr>
+                    <pic:cNvPr id="380370862" name="Imagem 1" descr="Interface gráfica do usuário, Texto, Aplicativo&#10;&#10;Descrição gerada automaticamente"/>
+                    <pic:cNvPicPr/>
+                  </pic:nvPicPr>
+                  <pic:blipFill>
+                    <a:blip r:embed="rId22"/>
+                    <a:stretch>
+                      <a:fillRect/>
+                    </a:stretch>
+                  </pic:blipFill>
+                  <pic:spPr>
+                    <a:xfrm>
+                      <a:off x="0" y="0"/>
+                      <a:ext cx="4320914" cy="1752752"/>
+                    </a:xfrm>
+                    <a:prstGeom prst="rect">
+                      <a:avLst/>
+                    </a:prstGeom>
+                  </pic:spPr>
+                </pic:pic>
+              </a:graphicData>
+            </a:graphic>
+          </wp:inline>
+        </w:drawing>
+      </w:r>
+      <w:r>
+        <w:rPr>
+          <w:b/>
+          <w:bCs/>
+          <w:sz w:val="28"/>
+          <w:szCs w:val="28"/>
+          <w:u w:val="single"/>
+        </w:rPr>
+        <w:t xml:space="preserve">  </w:t>
+      </w:r>
+      <w:proofErr w:type="gramStart"/>
+      <w:r>
+        <w:rPr>
+          <w:b/>
+          <w:bCs/>
+          <w:sz w:val="28"/>
+          <w:szCs w:val="28"/>
+          <w:u w:val="single"/>
+        </w:rPr>
+        <w:t>=  9</w:t>
+      </w:r>
+      <w:proofErr w:type="gramEnd"/>
+    </w:p>
+    <w:p>
+      <w:pPr>
+        <w:rPr>
+          <w:b/>
+          <w:bCs/>
+          <w:sz w:val="28"/>
+          <w:szCs w:val="28"/>
+          <w:u w:val="single"/>
+        </w:rPr>
+      </w:pPr>
+      <w:r>
+        <w:rPr>
+          <w:b/>
+          <w:bCs/>
+          <w:noProof/>
+          <w:sz w:val="28"/>
+          <w:szCs w:val="28"/>
+          <w:u w:val="single"/>
+        </w:rPr>
+        <w:drawing>
+          <wp:inline distT="0" distB="0" distL="0" distR="0" wp14:anchorId="2CD74C7B" wp14:editId="5A9DC341">
+            <wp:extent cx="4320914" cy="1760373"/>
+            <wp:effectExtent l="0" t="0" r="3810" b="0"/>
+            <wp:docPr id="952791868" name="Imagem 1" descr="Interface gráfica do usuário, Aplicativo&#10;&#10;Descrição gerada automaticamente"/>
+            <wp:cNvGraphicFramePr>
+              <a:graphicFrameLocks xmlns:a="http://schemas.openxmlformats.org/drawingml/2006/main" noChangeAspect="1"/>
+            </wp:cNvGraphicFramePr>
+            <a:graphic xmlns:a="http://schemas.openxmlformats.org/drawingml/2006/main">
+              <a:graphicData uri="http://schemas.openxmlformats.org/drawingml/2006/picture">
+                <pic:pic xmlns:pic="http://schemas.openxmlformats.org/drawingml/2006/picture">
+                  <pic:nvPicPr>
+                    <pic:cNvPr id="952791868" name="Imagem 1" descr="Interface gráfica do usuário, Aplicativo&#10;&#10;Descrição gerada automaticamente"/>
+                    <pic:cNvPicPr/>
+                  </pic:nvPicPr>
+                  <pic:blipFill>
+                    <a:blip r:embed="rId23"/>
+                    <a:stretch>
+                      <a:fillRect/>
+                    </a:stretch>
+                  </pic:blipFill>
+                  <pic:spPr>
+                    <a:xfrm>
+                      <a:off x="0" y="0"/>
+                      <a:ext cx="4320914" cy="1760373"/>
+                    </a:xfrm>
+                    <a:prstGeom prst="rect">
+                      <a:avLst/>
+                    </a:prstGeom>
+                  </pic:spPr>
+                </pic:pic>
+              </a:graphicData>
+            </a:graphic>
+          </wp:inline>
+        </w:drawing>
+      </w:r>
+      <w:r>
+        <w:rPr>
+          <w:b/>
+          <w:bCs/>
+          <w:sz w:val="28"/>
+          <w:szCs w:val="28"/>
+          <w:u w:val="single"/>
+        </w:rPr>
+        <w:t xml:space="preserve">  </w:t>
+      </w:r>
+      <w:proofErr w:type="gramStart"/>
+      <w:r>
+        <w:rPr>
+          <w:b/>
+          <w:bCs/>
+          <w:sz w:val="28"/>
+          <w:szCs w:val="28"/>
+          <w:u w:val="single"/>
+        </w:rPr>
+        <w:t>=  5</w:t>
+      </w:r>
+      <w:proofErr w:type="gramEnd"/>
+    </w:p>
+    <w:p>
+      <w:pPr>
+        <w:rPr>
+          <w:b/>
+          <w:bCs/>
+          <w:sz w:val="28"/>
+          <w:szCs w:val="28"/>
+          <w:u w:val="single"/>
+        </w:rPr>
+      </w:pPr>
+    </w:p>
+    <w:p>
+      <w:pPr>
+        <w:rPr>
+          <w:b/>
+          <w:bCs/>
+          <w:sz w:val="28"/>
+          <w:szCs w:val="28"/>
+          <w:u w:val="single"/>
+        </w:rPr>
+      </w:pPr>
+      <w:r>
+        <w:rPr>
+          <w:b/>
+          <w:bCs/>
+          <w:noProof/>
+          <w:sz w:val="28"/>
+          <w:szCs w:val="28"/>
+          <w:u w:val="single"/>
+        </w:rPr>
+        <w:drawing>
+          <wp:inline distT="0" distB="0" distL="0" distR="0" wp14:anchorId="6B120570" wp14:editId="2D679C5D">
+            <wp:extent cx="2370025" cy="342930"/>
+            <wp:effectExtent l="0" t="0" r="0" b="0"/>
+            <wp:docPr id="189178099" name="Imagem 1"/>
+            <wp:cNvGraphicFramePr>
+              <a:graphicFrameLocks xmlns:a="http://schemas.openxmlformats.org/drawingml/2006/main" noChangeAspect="1"/>
+            </wp:cNvGraphicFramePr>
+            <a:graphic xmlns:a="http://schemas.openxmlformats.org/drawingml/2006/main">
+              <a:graphicData uri="http://schemas.openxmlformats.org/drawingml/2006/picture">
+                <pic:pic xmlns:pic="http://schemas.openxmlformats.org/drawingml/2006/picture">
+                  <pic:nvPicPr>
+                    <pic:cNvPr id="189178099" name=""/>
+                    <pic:cNvPicPr/>
+                  </pic:nvPicPr>
+                  <pic:blipFill>
+                    <a:blip r:embed="rId24"/>
+                    <a:stretch>
+                      <a:fillRect/>
+                    </a:stretch>
+                  </pic:blipFill>
+                  <pic:spPr>
+                    <a:xfrm>
+                      <a:off x="0" y="0"/>
+                      <a:ext cx="2370025" cy="342930"/>
+                    </a:xfrm>
+                    <a:prstGeom prst="rect">
+                      <a:avLst/>
+                    </a:prstGeom>
+                  </pic:spPr>
+                </pic:pic>
+              </a:graphicData>
+            </a:graphic>
+          </wp:inline>
+        </w:drawing>
+      </w:r>
+    </w:p>
+    <w:p>
+      <w:pPr>
+        <w:rPr>
+          <w:b/>
+          <w:bCs/>
+          <w:sz w:val="28"/>
+          <w:szCs w:val="28"/>
+          <w:u w:val="single"/>
+        </w:rPr>
+      </w:pPr>
+    </w:p>
+    <w:p>
+      <w:pPr>
+        <w:rPr>
+          <w:b/>
+          <w:bCs/>
+          <w:sz w:val="28"/>
+          <w:szCs w:val="28"/>
+          <w:u w:val="single"/>
+        </w:rPr>
+      </w:pPr>
+    </w:p>
+    <w:p>
+      <w:pPr>
+        <w:rPr>
+          <w:b/>
+          <w:bCs/>
+          <w:sz w:val="28"/>
+          <w:szCs w:val="28"/>
+          <w:u w:val="single"/>
+        </w:rPr>
+      </w:pPr>
+    </w:p>
+    <w:p>
+      <w:pPr>
+        <w:rPr>
+          <w:b/>
+          <w:bCs/>
+          <w:sz w:val="28"/>
+          <w:szCs w:val="28"/>
+        </w:rPr>
+      </w:pPr>
+      <w:r>
+        <w:rPr>
+          <w:b/>
+          <w:bCs/>
+          <w:sz w:val="28"/>
+          <w:szCs w:val="28"/>
+        </w:rPr>
+        <w:lastRenderedPageBreak/>
+        <w:t xml:space="preserve">7 - Crie um programa que digite o nome, idade, Curso e ano na tela um embaixo do </w:t>
+      </w:r>
+      <w:proofErr w:type="gramStart"/>
+      <w:r>
+        <w:rPr>
+          <w:b/>
+          <w:bCs/>
+          <w:sz w:val="28"/>
+          <w:szCs w:val="28"/>
+        </w:rPr>
+        <w:t>outro ,</w:t>
+      </w:r>
+      <w:proofErr w:type="gramEnd"/>
+      <w:r>
+        <w:rPr>
+          <w:b/>
+          <w:bCs/>
+          <w:sz w:val="28"/>
+          <w:szCs w:val="28"/>
+        </w:rPr>
+        <w:t xml:space="preserve"> no seu </w:t>
+      </w:r>
+      <w:proofErr w:type="spellStart"/>
+      <w:r>
+        <w:rPr>
+          <w:b/>
+          <w:bCs/>
+          <w:sz w:val="28"/>
+          <w:szCs w:val="28"/>
+        </w:rPr>
+        <w:t>html</w:t>
+      </w:r>
+      <w:proofErr w:type="spellEnd"/>
+      <w:r>
+        <w:rPr>
+          <w:b/>
+          <w:bCs/>
+          <w:sz w:val="28"/>
+          <w:szCs w:val="28"/>
+        </w:rPr>
+        <w:t xml:space="preserve"> coloque um fundo e um </w:t>
+      </w:r>
+      <w:proofErr w:type="spellStart"/>
+      <w:r>
+        <w:rPr>
+          <w:b/>
+          <w:bCs/>
+          <w:sz w:val="28"/>
+          <w:szCs w:val="28"/>
+        </w:rPr>
+        <w:t>titulo</w:t>
+      </w:r>
+      <w:proofErr w:type="spellEnd"/>
+      <w:r>
+        <w:rPr>
+          <w:b/>
+          <w:bCs/>
+          <w:sz w:val="28"/>
+          <w:szCs w:val="28"/>
+        </w:rPr>
+        <w:t xml:space="preserve"> e o </w:t>
+      </w:r>
+      <w:proofErr w:type="spellStart"/>
+      <w:r>
+        <w:rPr>
+          <w:b/>
+          <w:bCs/>
+          <w:sz w:val="28"/>
+          <w:szCs w:val="28"/>
+        </w:rPr>
+        <w:t>javascript</w:t>
+      </w:r>
+      <w:proofErr w:type="spellEnd"/>
+      <w:r>
+        <w:rPr>
+          <w:b/>
+          <w:bCs/>
+          <w:sz w:val="28"/>
+          <w:szCs w:val="28"/>
+        </w:rPr>
+        <w:t xml:space="preserve"> deve ser externo.(20 Pontos)</w:t>
+      </w:r>
+    </w:p>
+    <w:p>
+      <w:pPr>
+        <w:rPr>
+          <w:b/>
+          <w:bCs/>
+          <w:sz w:val="28"/>
+          <w:szCs w:val="28"/>
+          <w:u w:val="single"/>
+        </w:rPr>
+      </w:pPr>
+    </w:p>
+    <w:p>
+      <w:pPr>
+        <w:rPr>
+          <w:b/>
+          <w:bCs/>
+          <w:sz w:val="28"/>
+          <w:szCs w:val="28"/>
+          <w:u w:val="single"/>
+        </w:rPr>
+      </w:pPr>
+      <w:r>
+        <w:rPr>
+          <w:b/>
+          <w:bCs/>
+          <w:sz w:val="28"/>
+          <w:szCs w:val="28"/>
+          <w:u w:val="single"/>
+        </w:rPr>
+        <w:drawing>
+          <wp:inline distT="0" distB="0" distL="0" distR="0" wp14:anchorId="6CFC036B" wp14:editId="655EC318">
+            <wp:extent cx="5733415" cy="1800860"/>
+            <wp:effectExtent l="0" t="0" r="635" b="8890"/>
+            <wp:docPr id="2076652172" name="Imagem 1" descr="Texto&#10;&#10;Descrição gerada automaticamente"/>
+            <wp:cNvGraphicFramePr>
+              <a:graphicFrameLocks xmlns:a="http://schemas.openxmlformats.org/drawingml/2006/main" noChangeAspect="1"/>
+            </wp:cNvGraphicFramePr>
+            <a:graphic xmlns:a="http://schemas.openxmlformats.org/drawingml/2006/main">
+              <a:graphicData uri="http://schemas.openxmlformats.org/drawingml/2006/picture">
+                <pic:pic xmlns:pic="http://schemas.openxmlformats.org/drawingml/2006/picture">
+                  <pic:nvPicPr>
+                    <pic:cNvPr id="2076652172" name="Imagem 1" descr="Texto&#10;&#10;Descrição gerada automaticamente"/>
+                    <pic:cNvPicPr/>
+                  </pic:nvPicPr>
+                  <pic:blipFill>
+                    <a:blip r:embed="rId25"/>
+                    <a:stretch>
+                      <a:fillRect/>
+                    </a:stretch>
+                  </pic:blipFill>
+                  <pic:spPr>
+                    <a:xfrm>
+                      <a:off x="0" y="0"/>
+                      <a:ext cx="5733415" cy="1800860"/>
+                    </a:xfrm>
+                    <a:prstGeom prst="rect">
+                      <a:avLst/>
+                    </a:prstGeom>
+                  </pic:spPr>
+                </pic:pic>
+              </a:graphicData>
+            </a:graphic>
+          </wp:inline>
+        </w:drawing>
+      </w:r>
+    </w:p>
+    <w:p>
+      <w:pPr>
+        <w:rPr>
+          <w:b/>
+          <w:bCs/>
+          <w:sz w:val="28"/>
+          <w:szCs w:val="28"/>
+          <w:u w:val="single"/>
+        </w:rPr>
+      </w:pPr>
+    </w:p>
+    <w:p>
+      <w:pPr>
+        <w:rPr>
+          <w:b/>
+          <w:bCs/>
+          <w:sz w:val="28"/>
+          <w:szCs w:val="28"/>
+          <w:u w:val="single"/>
+        </w:rPr>
+      </w:pPr>
+      <w:r>
+        <w:rPr>
+          <w:b/>
+          <w:bCs/>
+          <w:sz w:val="28"/>
+          <w:szCs w:val="28"/>
+          <w:u w:val="single"/>
+        </w:rPr>
+        <w:drawing>
+          <wp:inline distT="0" distB="0" distL="0" distR="0" wp14:anchorId="38B49894" wp14:editId="034E3EC9">
+            <wp:extent cx="2537680" cy="1348857"/>
+            <wp:effectExtent l="0" t="0" r="0" b="3810"/>
+            <wp:docPr id="1107253555" name="Imagem 1" descr="Interface gráfica do usuário, Texto, Aplicativo, Email&#10;&#10;Descrição gerada automaticamente"/>
+            <wp:cNvGraphicFramePr>
+              <a:graphicFrameLocks xmlns:a="http://schemas.openxmlformats.org/drawingml/2006/main" noChangeAspect="1"/>
+            </wp:cNvGraphicFramePr>
+            <a:graphic xmlns:a="http://schemas.openxmlformats.org/drawingml/2006/main">
+              <a:graphicData uri="http://schemas.openxmlformats.org/drawingml/2006/picture">
+                <pic:pic xmlns:pic="http://schemas.openxmlformats.org/drawingml/2006/picture">
+                  <pic:nvPicPr>
+                    <pic:cNvPr id="1107253555" name="Imagem 1" descr="Interface gráfica do usuário, Texto, Aplicativo, Email&#10;&#10;Descrição gerada automaticamente"/>
+                    <pic:cNvPicPr/>
+                  </pic:nvPicPr>
+                  <pic:blipFill>
+                    <a:blip r:embed="rId26"/>
+                    <a:stretch>
+                      <a:fillRect/>
+                    </a:stretch>
+                  </pic:blipFill>
+                  <pic:spPr>
+                    <a:xfrm>
+                      <a:off x="0" y="0"/>
+                      <a:ext cx="2537680" cy="1348857"/>
+                    </a:xfrm>
+                    <a:prstGeom prst="rect">
+                      <a:avLst/>
+                    </a:prstGeom>
+                  </pic:spPr>
+                </pic:pic>
+              </a:graphicData>
+            </a:graphic>
+          </wp:inline>
+        </w:drawing>
+      </w:r>
+    </w:p>
+    <w:p>
+      <w:pPr>
+        <w:rPr>
+          <w:b/>
+          <w:bCs/>
+          <w:sz w:val="28"/>
+          <w:szCs w:val="28"/>
+          <w:u w:val="single"/>
+        </w:rPr>
+      </w:pPr>
+    </w:p>
+    <w:p>
+      <w:pPr>
+        <w:rPr>
+          <w:b/>
+          <w:bCs/>
+          <w:sz w:val="28"/>
+          <w:szCs w:val="28"/>
+          <w:u w:val="single"/>
+        </w:rPr>
+      </w:pPr>
+    </w:p>
+    <w:p>
+      <w:pPr>
+        <w:rPr>
+          <w:b/>
+          <w:bCs/>
+          <w:sz w:val="28"/>
+          <w:szCs w:val="28"/>
+          <w:u w:val="single"/>
+        </w:rPr>
+      </w:pPr>
+    </w:p>
+    <w:p>
+      <w:pPr>
+        <w:rPr>
+          <w:b/>
+          <w:bCs/>
+          <w:sz w:val="28"/>
+          <w:szCs w:val="28"/>
+          <w:u w:val="single"/>
+        </w:rPr>
+      </w:pPr>
+    </w:p>
+    <w:p>
+      <w:pPr>
+        <w:rPr>
+          <w:b/>
+          <w:bCs/>
+          <w:sz w:val="28"/>
+          <w:szCs w:val="28"/>
+          <w:u w:val="single"/>
+        </w:rPr>
+      </w:pPr>
+    </w:p>
+    <w:p>
+      <w:pPr>
+        <w:rPr>
+          <w:b/>
+          <w:bCs/>
+          <w:sz w:val="28"/>
+          <w:szCs w:val="28"/>
+          <w:u w:val="single"/>
+        </w:rPr>
+      </w:pPr>
+    </w:p>
+    <w:p>
+      <w:pPr>
+        <w:rPr>
+          <w:b/>
+          <w:bCs/>
+          <w:sz w:val="28"/>
+          <w:szCs w:val="28"/>
+          <w:u w:val="single"/>
+        </w:rPr>
+      </w:pPr>
+    </w:p>
+    <w:p>
+      <w:pPr>
+        <w:rPr>
+          <w:b/>
+          <w:bCs/>
+          <w:sz w:val="28"/>
+          <w:szCs w:val="28"/>
+          <w:u w:val="single"/>
+        </w:rPr>
+      </w:pPr>
+    </w:p>
+    <w:p>
+      <w:pPr>
+        <w:rPr>
+          <w:b/>
+          <w:bCs/>
+          <w:sz w:val="28"/>
+          <w:szCs w:val="28"/>
+          <w:u w:val="single"/>
+        </w:rPr>
+      </w:pPr>
+    </w:p>
+    <w:p>
+      <w:pPr>
+        <w:rPr>
+          <w:b/>
+          <w:bCs/>
+          <w:sz w:val="28"/>
+          <w:szCs w:val="28"/>
+          <w:u w:val="single"/>
+        </w:rPr>
+      </w:pPr>
+    </w:p>
+    <w:p>
+      <w:pPr>
+        <w:rPr>
+          <w:b/>
+          <w:bCs/>
+          <w:sz w:val="28"/>
+          <w:szCs w:val="28"/>
+          <w:u w:val="single"/>
+        </w:rPr>
+      </w:pPr>
+    </w:p>
+    <w:p>
+      <w:pPr>
+        <w:rPr>
+          <w:b/>
+          <w:bCs/>
+          <w:sz w:val="28"/>
+          <w:szCs w:val="28"/>
+          <w:u w:val="single"/>
+        </w:rPr>
+      </w:pPr>
+    </w:p>
+    <w:p>
+      <w:pPr>
+        <w:rPr>
+          <w:b/>
+          <w:bCs/>
+          <w:sz w:val="28"/>
+          <w:szCs w:val="28"/>
+          <w:u w:val="single"/>
+        </w:rPr>
+      </w:pPr>
+    </w:p>
+    <w:p>
+      <w:pPr>
+        <w:rPr>
+          <w:b/>
+          <w:bCs/>
+          <w:sz w:val="28"/>
+          <w:szCs w:val="28"/>
+          <w:u w:val="single"/>
+        </w:rPr>
+      </w:pPr>
+    </w:p>
+    <w:p>
+      <w:pPr>
+        <w:rPr>
+          <w:b/>
+          <w:bCs/>
+          <w:sz w:val="28"/>
+          <w:szCs w:val="28"/>
+          <w:u w:val="single"/>
+        </w:rPr>
+      </w:pPr>
+    </w:p>
+    <w:p>
+      <w:pPr>
+        <w:rPr>
+          <w:b/>
+          <w:bCs/>
+          <w:sz w:val="28"/>
+          <w:szCs w:val="28"/>
+          <w:u w:val="single"/>
+        </w:rPr>
+      </w:pPr>
+    </w:p>
+    <w:p>
+      <w:pPr>
+        <w:rPr>
+          <w:b/>
+          <w:bCs/>
+          <w:sz w:val="28"/>
+          <w:szCs w:val="28"/>
+          <w:u w:val="single"/>
+        </w:rPr>
+      </w:pPr>
+    </w:p>
+    <w:p>
+      <w:pPr>
+        <w:rPr>
+          <w:b/>
+          <w:bCs/>
+          <w:sz w:val="28"/>
+          <w:szCs w:val="28"/>
+          <w:u w:val="single"/>
+        </w:rPr>
+      </w:pPr>
+    </w:p>
+    <w:p>
+      <w:pPr>
+        <w:rPr>
+          <w:b/>
+          <w:bCs/>
+          <w:sz w:val="28"/>
+          <w:szCs w:val="28"/>
+        </w:rPr>
+      </w:pPr>
+      <w:r>
+        <w:rPr>
+          <w:b/>
+          <w:bCs/>
+          <w:sz w:val="28"/>
+          <w:szCs w:val="28"/>
+        </w:rPr>
+        <w:lastRenderedPageBreak/>
+        <w:t>8 - Crie um programa em Javascript que troque a palavra lugar por mundo da frase O LUGAR VIRA TECNOLOGIA e apresente na tela. (20 Pontos)</w:t>
+      </w:r>
+    </w:p>
+    <w:p>
+      <w:pPr>
+        <w:rPr>
+          <w:b/>
+          <w:bCs/>
+          <w:sz w:val="28"/>
+          <w:szCs w:val="28"/>
+        </w:rPr>
+      </w:pPr>
+    </w:p>
+    <w:p>
+      <w:pPr>
+        <w:rPr>
+          <w:b/>
+          <w:bCs/>
+          <w:sz w:val="28"/>
+          <w:szCs w:val="28"/>
+          <w:u w:val="single"/>
+        </w:rPr>
+      </w:pPr>
+      <w:r>
+        <w:rPr>
+          <w:b/>
+          <w:bCs/>
+          <w:sz w:val="28"/>
+          <w:szCs w:val="28"/>
+          <w:u w:val="single"/>
+        </w:rPr>
+        <w:drawing>
+          <wp:inline distT="0" distB="0" distL="0" distR="0" wp14:anchorId="69A94983" wp14:editId="050CCBBE">
+            <wp:extent cx="5733415" cy="1565910"/>
+            <wp:effectExtent l="0" t="0" r="635" b="0"/>
+            <wp:docPr id="630637515" name="Imagem 1" descr="Texto&#10;&#10;Descrição gerada automaticamente"/>
+            <wp:cNvGraphicFramePr>
+              <a:graphicFrameLocks xmlns:a="http://schemas.openxmlformats.org/drawingml/2006/main" noChangeAspect="1"/>
+            </wp:cNvGraphicFramePr>
+            <a:graphic xmlns:a="http://schemas.openxmlformats.org/drawingml/2006/main">
+              <a:graphicData uri="http://schemas.openxmlformats.org/drawingml/2006/picture">
+                <pic:pic xmlns:pic="http://schemas.openxmlformats.org/drawingml/2006/picture">
+                  <pic:nvPicPr>
+                    <pic:cNvPr id="630637515" name="Imagem 1" descr="Texto&#10;&#10;Descrição gerada automaticamente"/>
+                    <pic:cNvPicPr/>
+                  </pic:nvPicPr>
+                  <pic:blipFill>
+                    <a:blip r:embed="rId27"/>
+                    <a:stretch>
+                      <a:fillRect/>
+                    </a:stretch>
+                  </pic:blipFill>
+                  <pic:spPr>
+                    <a:xfrm>
+                      <a:off x="0" y="0"/>
+                      <a:ext cx="5733415" cy="1565910"/>
+                    </a:xfrm>
+                    <a:prstGeom prst="rect">
+                      <a:avLst/>
+                    </a:prstGeom>
+                  </pic:spPr>
+                </pic:pic>
+              </a:graphicData>
+            </a:graphic>
+          </wp:inline>
+        </w:drawing>
+      </w:r>
+    </w:p>
+    <w:p>
+      <w:pPr>
+        <w:rPr>
+          <w:b/>
+          <w:bCs/>
+          <w:sz w:val="28"/>
+          <w:szCs w:val="28"/>
+          <w:u w:val="single"/>
+        </w:rPr>
+      </w:pPr>
+    </w:p>
+    <w:p>
+      <w:pPr>
+        <w:rPr>
+          <w:b/>
+          <w:bCs/>
+          <w:sz w:val="28"/>
+          <w:szCs w:val="28"/>
+          <w:u w:val="single"/>
+        </w:rPr>
+      </w:pPr>
+      <w:r>
+        <w:rPr>
+          <w:b/>
+          <w:bCs/>
+          <w:sz w:val="28"/>
+          <w:szCs w:val="28"/>
+          <w:u w:val="single"/>
+        </w:rPr>
+        <w:drawing>
+          <wp:inline distT="0" distB="0" distL="0" distR="0" wp14:anchorId="5A32BDCC" wp14:editId="67A812B3">
+            <wp:extent cx="2187130" cy="381033"/>
+            <wp:effectExtent l="0" t="0" r="3810" b="0"/>
+            <wp:docPr id="1987848671" name="Imagem 1" descr="Texto&#10;&#10;Descrição gerada automaticamente com confiança baixa"/>
+            <wp:cNvGraphicFramePr>
+              <a:graphicFrameLocks xmlns:a="http://schemas.openxmlformats.org/drawingml/2006/main" noChangeAspect="1"/>
+            </wp:cNvGraphicFramePr>
+            <a:graphic xmlns:a="http://schemas.openxmlformats.org/drawingml/2006/main">
+              <a:graphicData uri="http://schemas.openxmlformats.org/drawingml/2006/picture">
+                <pic:pic xmlns:pic="http://schemas.openxmlformats.org/drawingml/2006/picture">
+                  <pic:nvPicPr>
+                    <pic:cNvPr id="1987848671" name="Imagem 1" descr="Texto&#10;&#10;Descrição gerada automaticamente com confiança baixa"/>
+                    <pic:cNvPicPr/>
+                  </pic:nvPicPr>
+                  <pic:blipFill>
+                    <a:blip r:embed="rId28"/>
+                    <a:stretch>
+                      <a:fillRect/>
+                    </a:stretch>
+                  </pic:blipFill>
+                  <pic:spPr>
+                    <a:xfrm>
+                      <a:off x="0" y="0"/>
+                      <a:ext cx="2187130" cy="381033"/>
+                    </a:xfrm>
+                    <a:prstGeom prst="rect">
+                      <a:avLst/>
+                    </a:prstGeom>
+                  </pic:spPr>
+                </pic:pic>
+              </a:graphicData>
+            </a:graphic>
+          </wp:inline>
+        </w:drawing>
+      </w:r>
+    </w:p>
+    <w:p>
+      <w:pPr>
+        <w:rPr>
+          <w:b/>
+          <w:bCs/>
+          <w:sz w:val="28"/>
+          <w:szCs w:val="28"/>
+          <w:u w:val="single"/>
+        </w:rPr>
+      </w:pPr>
+    </w:p>
+    <w:p>
+      <w:pPr>
+        <w:rPr>
+          <w:b/>
+          <w:bCs/>
+          <w:sz w:val="28"/>
+          <w:szCs w:val="28"/>
+          <w:u w:val="single"/>
+        </w:rPr>
+      </w:pPr>
+    </w:p>
+    <w:p>
+      <w:pPr>
+        <w:rPr>
+          <w:b/>
+          <w:bCs/>
+          <w:sz w:val="28"/>
+          <w:szCs w:val="28"/>
+          <w:u w:val="single"/>
+        </w:rPr>
+      </w:pPr>
+    </w:p>
+    <w:p>
+      <w:pPr>
+        <w:rPr>
+          <w:b/>
+          <w:bCs/>
+          <w:sz w:val="28"/>
+          <w:szCs w:val="28"/>
+          <w:u w:val="single"/>
+        </w:rPr>
+      </w:pPr>
+    </w:p>
+    <w:p>
+      <w:pPr>
+        <w:rPr>
+          <w:b/>
+          <w:bCs/>
+          <w:sz w:val="28"/>
+          <w:szCs w:val="28"/>
+          <w:u w:val="single"/>
+        </w:rPr>
+      </w:pPr>
+    </w:p>
+    <w:p>
+      <w:pPr>
+        <w:rPr>
+          <w:b/>
+          <w:bCs/>
+          <w:sz w:val="28"/>
+          <w:szCs w:val="28"/>
+          <w:u w:val="single"/>
+        </w:rPr>
+      </w:pPr>
+    </w:p>
+    <w:p>
+      <w:pPr>
+        <w:rPr>
+          <w:b/>
+          <w:bCs/>
+          <w:sz w:val="28"/>
+          <w:szCs w:val="28"/>
+          <w:u w:val="single"/>
+        </w:rPr>
+      </w:pPr>
+    </w:p>
+    <w:p>
+      <w:pPr>
+        <w:rPr>
+          <w:b/>
+          <w:bCs/>
+          <w:sz w:val="28"/>
+          <w:szCs w:val="28"/>
+          <w:u w:val="single"/>
+        </w:rPr>
+      </w:pPr>
+    </w:p>
+    <w:p>
+      <w:pPr>
+        <w:rPr>
+          <w:b/>
+          <w:bCs/>
+          <w:sz w:val="28"/>
+          <w:szCs w:val="28"/>
+          <w:u w:val="single"/>
+        </w:rPr>
+      </w:pPr>
+    </w:p>
+    <w:p>
+      <w:pPr>
+        <w:rPr>
+          <w:b/>
+          <w:bCs/>
+          <w:sz w:val="28"/>
+          <w:szCs w:val="28"/>
+          <w:u w:val="single"/>
+        </w:rPr>
+      </w:pPr>
+    </w:p>
+    <w:p>
+      <w:pPr>
+        <w:rPr>
+          <w:b/>
+          <w:bCs/>
+          <w:sz w:val="28"/>
+          <w:szCs w:val="28"/>
+          <w:u w:val="single"/>
+        </w:rPr>
+      </w:pPr>
+    </w:p>
+    <w:p>
+      <w:pPr>
+        <w:rPr>
+          <w:b/>
+          <w:bCs/>
+          <w:sz w:val="28"/>
+          <w:szCs w:val="28"/>
+          <w:u w:val="single"/>
+        </w:rPr>
+      </w:pPr>
+    </w:p>
+    <w:p>
+      <w:pPr>
+        <w:rPr>
+          <w:b/>
+          <w:bCs/>
+          <w:sz w:val="28"/>
+          <w:szCs w:val="28"/>
+          <w:u w:val="single"/>
+        </w:rPr>
+      </w:pPr>
+    </w:p>
+    <w:p>
+      <w:pPr>
+        <w:rPr>
+          <w:b/>
+          <w:bCs/>
+          <w:sz w:val="28"/>
+          <w:szCs w:val="28"/>
+          <w:u w:val="single"/>
+        </w:rPr>
+      </w:pPr>
+    </w:p>
+    <w:p>
+      <w:pPr>
+        <w:rPr>
+          <w:b/>
+          <w:bCs/>
+          <w:sz w:val="28"/>
+          <w:szCs w:val="28"/>
+          <w:u w:val="single"/>
+        </w:rPr>
+      </w:pPr>
+    </w:p>
+    <w:p>
+      <w:pPr>
+        <w:rPr>
+          <w:b/>
+          <w:bCs/>
+          <w:sz w:val="28"/>
+          <w:szCs w:val="28"/>
+          <w:u w:val="single"/>
+        </w:rPr>
+      </w:pPr>
+    </w:p>
+    <w:p>
+      <w:pPr>
+        <w:rPr>
+          <w:b/>
+          <w:bCs/>
+          <w:sz w:val="28"/>
+          <w:szCs w:val="28"/>
+          <w:u w:val="single"/>
+        </w:rPr>
+      </w:pPr>
+    </w:p>
+    <w:p>
+      <w:pPr>
+        <w:rPr>
+          <w:b/>
+          <w:bCs/>
+          <w:sz w:val="28"/>
+          <w:szCs w:val="28"/>
+          <w:u w:val="single"/>
+        </w:rPr>
+      </w:pPr>
+    </w:p>
+    <w:p>
+      <w:pPr>
+        <w:rPr>
+          <w:b/>
+          <w:bCs/>
+          <w:sz w:val="28"/>
+          <w:szCs w:val="28"/>
+          <w:u w:val="single"/>
+        </w:rPr>
+      </w:pPr>
+    </w:p>
+    <w:p>
+      <w:pPr>
+        <w:rPr>
+          <w:b/>
+          <w:bCs/>
+          <w:sz w:val="28"/>
+          <w:szCs w:val="28"/>
+          <w:u w:val="single"/>
+        </w:rPr>
+      </w:pPr>
+    </w:p>
+    <w:p>
+      <w:pPr>
+        <w:rPr>
+          <w:b/>
+          <w:bCs/>
+          <w:sz w:val="28"/>
+          <w:szCs w:val="28"/>
+          <w:u w:val="single"/>
+        </w:rPr>
+      </w:pPr>
+    </w:p>
+    <w:p>
+      <w:pPr>
+        <w:rPr>
+          <w:b/>
+          <w:bCs/>
+          <w:sz w:val="28"/>
+          <w:szCs w:val="28"/>
+          <w:u w:val="single"/>
+        </w:rPr>
+      </w:pPr>
+    </w:p>
+    <w:p>
+      <w:pPr>
+        <w:rPr>
+          <w:b/>
+          <w:bCs/>
+          <w:sz w:val="28"/>
+          <w:szCs w:val="28"/>
+          <w:u w:val="single"/>
+        </w:rPr>
+      </w:pPr>
+    </w:p>
+    <w:p>
+      <w:pPr>
+        <w:rPr>
+          <w:b/>
+          <w:bCs/>
+          <w:sz w:val="28"/>
+          <w:szCs w:val="28"/>
+        </w:rPr>
+      </w:pPr>
+      <w:r>
+        <w:rPr>
+          <w:b/>
+          <w:bCs/>
+          <w:sz w:val="28"/>
+          <w:szCs w:val="28"/>
+        </w:rPr>
+        <w:lastRenderedPageBreak/>
+        <w:t xml:space="preserve">9 - Crie um programa que declare a variável como </w:t>
+      </w:r>
+      <w:proofErr w:type="spellStart"/>
+      <w:r>
+        <w:rPr>
+          <w:b/>
+          <w:bCs/>
+          <w:sz w:val="28"/>
+          <w:szCs w:val="28"/>
+        </w:rPr>
+        <w:t>String</w:t>
+      </w:r>
+      <w:proofErr w:type="spellEnd"/>
+      <w:r>
+        <w:rPr>
+          <w:b/>
+          <w:bCs/>
+          <w:sz w:val="28"/>
+          <w:szCs w:val="28"/>
+        </w:rPr>
+        <w:t xml:space="preserve"> depois converta para </w:t>
+      </w:r>
+      <w:proofErr w:type="spellStart"/>
+      <w:r>
+        <w:rPr>
+          <w:b/>
+          <w:bCs/>
+          <w:sz w:val="28"/>
+          <w:szCs w:val="28"/>
+        </w:rPr>
+        <w:t>float</w:t>
+      </w:r>
+      <w:proofErr w:type="spellEnd"/>
+      <w:r>
+        <w:rPr>
+          <w:b/>
+          <w:bCs/>
+          <w:sz w:val="28"/>
+          <w:szCs w:val="28"/>
+        </w:rPr>
+        <w:t xml:space="preserve"> e em seguida apresente apenas dois </w:t>
+      </w:r>
+      <w:proofErr w:type="spellStart"/>
+      <w:r>
+        <w:rPr>
+          <w:b/>
+          <w:bCs/>
+          <w:sz w:val="28"/>
+          <w:szCs w:val="28"/>
+        </w:rPr>
+        <w:t>numeros</w:t>
+      </w:r>
+      <w:proofErr w:type="spellEnd"/>
+      <w:r>
+        <w:rPr>
+          <w:b/>
+          <w:bCs/>
+          <w:sz w:val="28"/>
+          <w:szCs w:val="28"/>
+        </w:rPr>
+        <w:t xml:space="preserve"> depois da virgula (20 Pontos)</w:t>
+      </w:r>
+    </w:p>
+    <w:p>
+      <w:pPr>
+        <w:rPr>
+          <w:b/>
+          <w:bCs/>
+          <w:sz w:val="28"/>
+          <w:szCs w:val="28"/>
+        </w:rPr>
+      </w:pPr>
+    </w:p>
+    <w:p>
+      <w:pPr>
+        <w:rPr>
+          <w:b/>
+          <w:bCs/>
+          <w:sz w:val="28"/>
+          <w:szCs w:val="28"/>
+          <w:u w:val="single"/>
+        </w:rPr>
+      </w:pPr>
+      <w:r>
+        <w:rPr>
+          <w:b/>
+          <w:bCs/>
+          <w:sz w:val="28"/>
+          <w:szCs w:val="28"/>
+          <w:u w:val="single"/>
+        </w:rPr>
+        <w:drawing>
+          <wp:inline distT="0" distB="0" distL="0" distR="0" wp14:anchorId="1EE0BF7B" wp14:editId="41B5AC0E">
+            <wp:extent cx="5733415" cy="1261745"/>
+            <wp:effectExtent l="0" t="0" r="635" b="0"/>
+            <wp:docPr id="285399687" name="Imagem 1" descr="Texto&#10;&#10;Descrição gerada automaticamente"/>
+            <wp:cNvGraphicFramePr>
+              <a:graphicFrameLocks xmlns:a="http://schemas.openxmlformats.org/drawingml/2006/main" noChangeAspect="1"/>
+            </wp:cNvGraphicFramePr>
+            <a:graphic xmlns:a="http://schemas.openxmlformats.org/drawingml/2006/main">
+              <a:graphicData uri="http://schemas.openxmlformats.org/drawingml/2006/picture">
+                <pic:pic xmlns:pic="http://schemas.openxmlformats.org/drawingml/2006/picture">
+                  <pic:nvPicPr>
+                    <pic:cNvPr id="285399687" name="Imagem 1" descr="Texto&#10;&#10;Descrição gerada automaticamente"/>
+                    <pic:cNvPicPr/>
+                  </pic:nvPicPr>
+                  <pic:blipFill>
+                    <a:blip r:embed="rId29"/>
+                    <a:stretch>
+                      <a:fillRect/>
+                    </a:stretch>
+                  </pic:blipFill>
+                  <pic:spPr>
+                    <a:xfrm>
+                      <a:off x="0" y="0"/>
+                      <a:ext cx="5733415" cy="1261745"/>
+                    </a:xfrm>
+                    <a:prstGeom prst="rect">
+                      <a:avLst/>
+                    </a:prstGeom>
+                  </pic:spPr>
+                </pic:pic>
+              </a:graphicData>
+            </a:graphic>
+          </wp:inline>
+        </w:drawing>
+      </w:r>
+    </w:p>
+    <w:p>
+      <w:pPr>
+        <w:rPr>
+          <w:b/>
+          <w:bCs/>
+          <w:sz w:val="28"/>
+          <w:szCs w:val="28"/>
+          <w:u w:val="single"/>
+        </w:rPr>
+      </w:pPr>
+    </w:p>
+    <w:p>
+      <w:pPr>
+        <w:rPr>
+          <w:b/>
+          <w:bCs/>
+          <w:sz w:val="28"/>
+          <w:szCs w:val="28"/>
+          <w:u w:val="single"/>
+        </w:rPr>
+      </w:pPr>
+      <w:r>
+        <w:rPr>
+          <w:b/>
+          <w:bCs/>
+          <w:sz w:val="28"/>
+          <w:szCs w:val="28"/>
+          <w:u w:val="single"/>
+        </w:rPr>
+        <w:drawing>
+          <wp:inline distT="0" distB="0" distL="0" distR="0" wp14:anchorId="59D26C8E" wp14:editId="789B76E6">
+            <wp:extent cx="419136" cy="281964"/>
+            <wp:effectExtent l="0" t="0" r="0" b="3810"/>
+            <wp:docPr id="39789271" name="Imagem 1"/>
+            <wp:cNvGraphicFramePr>
+              <a:graphicFrameLocks xmlns:a="http://schemas.openxmlformats.org/drawingml/2006/main" noChangeAspect="1"/>
+            </wp:cNvGraphicFramePr>
+            <a:graphic xmlns:a="http://schemas.openxmlformats.org/drawingml/2006/main">
+              <a:graphicData uri="http://schemas.openxmlformats.org/drawingml/2006/picture">
+                <pic:pic xmlns:pic="http://schemas.openxmlformats.org/drawingml/2006/picture">
+                  <pic:nvPicPr>
+                    <pic:cNvPr id="39789271" name=""/>
+                    <pic:cNvPicPr/>
+                  </pic:nvPicPr>
+                  <pic:blipFill>
+                    <a:blip r:embed="rId30"/>
+                    <a:stretch>
+                      <a:fillRect/>
+                    </a:stretch>
+                  </pic:blipFill>
+                  <pic:spPr>
+                    <a:xfrm>
+                      <a:off x="0" y="0"/>
+                      <a:ext cx="419136" cy="281964"/>
+                    </a:xfrm>
+                    <a:prstGeom prst="rect">
+                      <a:avLst/>
+                    </a:prstGeom>
                   </pic:spPr>
                 </pic:pic>
               </a:graphicData>

</xml_diff>